<commit_message>
Resueltos algunos problemas de la documentacion indicados por el profe y algunos cambios en mi codigo
</commit_message>
<xml_diff>
--- a/Documentación del codigo.docx
+++ b/Documentación del codigo.docx
@@ -22,32 +22,25 @@
       <w:pPr>
         <w:jc w:val="both"/>
         <w:rPr>
-          <w:sz w:val="36"/>
-          <w:szCs w:val="36"/>
-        </w:rPr>
-      </w:pPr>
-      <w:r>
-        <w:rPr>
-          <w:sz w:val="36"/>
-          <w:szCs w:val="36"/>
-        </w:rPr>
-        <w:t>Descripción:</w:t>
-      </w:r>
-      <w:r>
-        <w:rPr>
-          <w:sz w:val="36"/>
-          <w:szCs w:val="36"/>
-        </w:rPr>
-        <w:t xml:space="preserve"> </w:t>
-      </w:r>
-      <w:r>
-        <w:rPr>
           <w:i/>
           <w:iCs/>
           <w:sz w:val="36"/>
           <w:szCs w:val="36"/>
         </w:rPr>
-        <w:t>Un procedimiento que asigna un piloto y su copiloto a un vuelo específico, verificando que ambos</w:t>
+      </w:pPr>
+      <w:r>
+        <w:rPr>
+          <w:sz w:val="36"/>
+          <w:szCs w:val="36"/>
+        </w:rPr>
+        <w:t>Descripción:</w:t>
+      </w:r>
+      <w:r>
+        <w:rPr>
+          <w:sz w:val="36"/>
+          <w:szCs w:val="36"/>
+        </w:rPr>
+        <w:t xml:space="preserve"> </w:t>
       </w:r>
       <w:r>
         <w:rPr>
@@ -56,7 +49,7 @@
           <w:sz w:val="36"/>
           <w:szCs w:val="36"/>
         </w:rPr>
-        <w:t xml:space="preserve"> </w:t>
+        <w:t xml:space="preserve">Para resolver el primer problema lo que hice fue crear un procedimiento el cual se le añade 2 </w:t>
       </w:r>
       <w:r>
         <w:rPr>
@@ -65,7 +58,65 @@
           <w:sz w:val="36"/>
           <w:szCs w:val="36"/>
         </w:rPr>
-        <w:t>estén disponibles y sean pilotos (no azafatos).</w:t>
+        <w:t>DNI</w:t>
+      </w:r>
+      <w:r>
+        <w:rPr>
+          <w:i/>
+          <w:iCs/>
+          <w:sz w:val="36"/>
+          <w:szCs w:val="36"/>
+        </w:rPr>
+        <w:t xml:space="preserve"> y un código de un vuelo, declaro 3 variables una para la comprobación de si es piloto o copiloto y si el vuelo existe, cada variable la compruebo con una consulta, el vuelo si no existe se cancela el procedimiento con un mensaje de error</w:t>
+      </w:r>
+      <w:r>
+        <w:rPr>
+          <w:i/>
+          <w:iCs/>
+          <w:sz w:val="36"/>
+          <w:szCs w:val="36"/>
+        </w:rPr>
+        <w:t>, del mismo modo comprobamos que el piloto y copiloto existen.</w:t>
+      </w:r>
+    </w:p>
+    <w:p>
+      <w:pPr>
+        <w:jc w:val="both"/>
+        <w:rPr>
+          <w:i/>
+          <w:iCs/>
+          <w:sz w:val="36"/>
+          <w:szCs w:val="36"/>
+        </w:rPr>
+      </w:pPr>
+      <w:r>
+        <w:rPr>
+          <w:i/>
+          <w:iCs/>
+          <w:sz w:val="36"/>
+          <w:szCs w:val="36"/>
+        </w:rPr>
+        <w:t>Después insertamos los datos en la tabla piloto y en la tabla tiene asignamos la id del vuelo tanto al piloto como al copiloto.</w:t>
+      </w:r>
+    </w:p>
+    <w:p>
+      <w:pPr>
+        <w:jc w:val="both"/>
+        <w:rPr>
+          <w:i/>
+          <w:iCs/>
+          <w:sz w:val="36"/>
+          <w:szCs w:val="36"/>
+        </w:rPr>
+      </w:pPr>
+      <w:r>
+        <w:rPr>
+          <w:i/>
+          <w:iCs/>
+          <w:sz w:val="36"/>
+          <w:szCs w:val="36"/>
+        </w:rPr>
+        <w:t>Por último damos fin al procedimiento</w:t>
       </w:r>
     </w:p>
     <w:p>
@@ -237,6 +288,7 @@
         <w:rPr>
           <w:noProof/>
         </w:rPr>
+        <w:lastRenderedPageBreak/>
         <w:drawing>
           <wp:inline distT="0" distB="0" distL="0" distR="0" wp14:anchorId="4F692489" wp14:editId="111C4C54">
             <wp:extent cx="5394960" cy="2118360"/>
@@ -303,7 +355,6 @@
         <w:rPr>
           <w:noProof/>
         </w:rPr>
-        <w:lastRenderedPageBreak/>
         <w:drawing>
           <wp:inline distT="0" distB="0" distL="0" distR="0" wp14:anchorId="3E153E1E" wp14:editId="5F4F9CE2">
             <wp:extent cx="3108960" cy="1714500"/>
@@ -389,32 +440,91 @@
       <w:pPr>
         <w:jc w:val="both"/>
         <w:rPr>
-          <w:sz w:val="36"/>
-          <w:szCs w:val="36"/>
-        </w:rPr>
-      </w:pPr>
-      <w:r>
-        <w:rPr>
-          <w:sz w:val="36"/>
-          <w:szCs w:val="36"/>
-        </w:rPr>
-        <w:t>Descripción:</w:t>
-      </w:r>
-      <w:r>
-        <w:rPr>
-          <w:sz w:val="36"/>
-          <w:szCs w:val="36"/>
-        </w:rPr>
-        <w:t xml:space="preserve"> </w:t>
-      </w:r>
-      <w:r>
-        <w:rPr>
           <w:i/>
           <w:iCs/>
           <w:sz w:val="36"/>
           <w:szCs w:val="36"/>
         </w:rPr>
-        <w:t>Una función que calcula los ingresos estimados de un vuelo basado en el número de pasajeros y un precio base.</w:t>
+      </w:pPr>
+      <w:r>
+        <w:rPr>
+          <w:sz w:val="36"/>
+          <w:szCs w:val="36"/>
+        </w:rPr>
+        <w:t>Descripción:</w:t>
+      </w:r>
+      <w:r>
+        <w:rPr>
+          <w:sz w:val="36"/>
+          <w:szCs w:val="36"/>
+        </w:rPr>
+        <w:t xml:space="preserve"> </w:t>
+      </w:r>
+      <w:r>
+        <w:rPr>
+          <w:i/>
+          <w:iCs/>
+          <w:sz w:val="36"/>
+          <w:szCs w:val="36"/>
+        </w:rPr>
+        <w:t>Para este ejercicio creo una función la cual se le da un código de vuelo y un precio base (el cual estimamos que cuesta cada billete) y nos devuelve el cálculo final.</w:t>
+      </w:r>
+    </w:p>
+    <w:p>
+      <w:pPr>
+        <w:jc w:val="both"/>
+        <w:rPr>
+          <w:i/>
+          <w:iCs/>
+          <w:sz w:val="36"/>
+          <w:szCs w:val="36"/>
+        </w:rPr>
+      </w:pPr>
+      <w:r>
+        <w:rPr>
+          <w:i/>
+          <w:iCs/>
+          <w:sz w:val="36"/>
+          <w:szCs w:val="36"/>
+        </w:rPr>
+        <w:t xml:space="preserve">Para ello declaramos una variable para los pasajeros y otra para los ingresos, el numero de pasajeros lo asignamos con una consulta que cuenta los pasajeros que están asignados a cada vuelo. Si el numero de pasajeros es mayor que 0 entonces </w:t>
+      </w:r>
+      <w:r>
+        <w:rPr>
+          <w:i/>
+          <w:iCs/>
+          <w:sz w:val="36"/>
+          <w:szCs w:val="36"/>
+        </w:rPr>
+        <w:t xml:space="preserve">modificamos la </w:t>
+      </w:r>
+      <w:r>
+        <w:rPr>
+          <w:i/>
+          <w:iCs/>
+          <w:sz w:val="36"/>
+          <w:szCs w:val="36"/>
+        </w:rPr>
+        <w:lastRenderedPageBreak/>
+        <w:t>variable de ingresos para que sea el resultado de multiplicar el numero de pasajeros por el precio estimado que le hemos puesto a la función, si el numero de pasajeros es 0 se le asigna un 0 a la variable.</w:t>
+      </w:r>
+    </w:p>
+    <w:p>
+      <w:pPr>
+        <w:jc w:val="both"/>
+        <w:rPr>
+          <w:sz w:val="36"/>
+          <w:szCs w:val="36"/>
+        </w:rPr>
+      </w:pPr>
+      <w:r>
+        <w:rPr>
+          <w:i/>
+          <w:iCs/>
+          <w:sz w:val="36"/>
+          <w:szCs w:val="36"/>
+        </w:rPr>
+        <w:t>Por ultimo la función devuelve la variable de ingresos.</w:t>
       </w:r>
     </w:p>
     <w:p>
@@ -578,7 +688,6 @@
         </w:rPr>
       </w:pPr>
       <w:r>
-        <w:lastRenderedPageBreak/>
         <w:t>Ejemplo 3 – Repetimos la prueba anterior para un vuelo que no tiene pasajeros asignados</w:t>
       </w:r>
     </w:p>
@@ -653,6 +762,7 @@
           <w:sz w:val="48"/>
           <w:szCs w:val="48"/>
         </w:rPr>
+        <w:lastRenderedPageBreak/>
         <w:t xml:space="preserve">Ejercicio </w:t>
       </w:r>
       <w:r>
@@ -1573,6 +1683,7 @@
   <w:style w:type="character" w:default="1" w:styleId="Fuentedeprrafopredeter">
     <w:name w:val="Default Paragraph Font"/>
     <w:uiPriority w:val="1"/>
+    <w:semiHidden/>
     <w:unhideWhenUsed/>
   </w:style>
   <w:style w:type="table" w:default="1" w:styleId="Tablanormal">

</xml_diff>

<commit_message>
Cambios en ejercicio 5 y 6 y en el docx
</commit_message>
<xml_diff>
--- a/Documentación del codigo.docx
+++ b/Documentación del codigo.docx
@@ -116,7 +116,27 @@
           <w:sz w:val="36"/>
           <w:szCs w:val="36"/>
         </w:rPr>
-        <w:t>Por último damos fin al procedimiento</w:t>
+        <w:t xml:space="preserve">Por </w:t>
+      </w:r>
+      <w:proofErr w:type="gramStart"/>
+      <w:r>
+        <w:rPr>
+          <w:i/>
+          <w:iCs/>
+          <w:sz w:val="36"/>
+          <w:szCs w:val="36"/>
+        </w:rPr>
+        <w:t>último</w:t>
+      </w:r>
+      <w:proofErr w:type="gramEnd"/>
+      <w:r>
+        <w:rPr>
+          <w:i/>
+          <w:iCs/>
+          <w:sz w:val="36"/>
+          <w:szCs w:val="36"/>
+        </w:rPr>
+        <w:t xml:space="preserve"> damos fin al procedimiento</w:t>
       </w:r>
     </w:p>
     <w:p>
@@ -487,8 +507,9 @@
           <w:sz w:val="36"/>
           <w:szCs w:val="36"/>
         </w:rPr>
-        <w:t xml:space="preserve">Para ello declaramos una variable para los pasajeros y otra para los ingresos, el numero de pasajeros lo asignamos con una consulta que cuenta los pasajeros que están asignados a cada vuelo. Si el numero de pasajeros es mayor que 0 entonces </w:t>
-      </w:r>
+        <w:t xml:space="preserve">Para ello declaramos una variable para los pasajeros y otra para los ingresos, el </w:t>
+      </w:r>
+      <w:proofErr w:type="spellStart"/>
       <w:r>
         <w:rPr>
           <w:i/>
@@ -496,8 +517,9 @@
           <w:sz w:val="36"/>
           <w:szCs w:val="36"/>
         </w:rPr>
-        <w:t xml:space="preserve">modificamos la </w:t>
-      </w:r>
+        <w:t>numero</w:t>
+      </w:r>
+      <w:proofErr w:type="spellEnd"/>
       <w:r>
         <w:rPr>
           <w:i/>
@@ -505,18 +527,9 @@
           <w:sz w:val="36"/>
           <w:szCs w:val="36"/>
         </w:rPr>
-        <w:lastRenderedPageBreak/>
-        <w:t>variable de ingresos para que sea el resultado de multiplicar el numero de pasajeros por el precio estimado que le hemos puesto a la función, si el numero de pasajeros es 0 se le asigna un 0 a la variable.</w:t>
-      </w:r>
-    </w:p>
-    <w:p>
-      <w:pPr>
-        <w:jc w:val="both"/>
-        <w:rPr>
-          <w:sz w:val="36"/>
-          <w:szCs w:val="36"/>
-        </w:rPr>
-      </w:pPr>
+        <w:t xml:space="preserve"> de pasajeros lo asignamos con una consulta que cuenta los pasajeros que están asignados a cada vuelo. Si el </w:t>
+      </w:r>
+      <w:proofErr w:type="spellStart"/>
       <w:r>
         <w:rPr>
           <w:i/>
@@ -524,7 +537,114 @@
           <w:sz w:val="36"/>
           <w:szCs w:val="36"/>
         </w:rPr>
-        <w:t>Por ultimo la función devuelve la variable de ingresos.</w:t>
+        <w:t>numero</w:t>
+      </w:r>
+      <w:proofErr w:type="spellEnd"/>
+      <w:r>
+        <w:rPr>
+          <w:i/>
+          <w:iCs/>
+          <w:sz w:val="36"/>
+          <w:szCs w:val="36"/>
+        </w:rPr>
+        <w:t xml:space="preserve"> de pasajeros es mayor que 0 entonces </w:t>
+      </w:r>
+      <w:r>
+        <w:rPr>
+          <w:i/>
+          <w:iCs/>
+          <w:sz w:val="36"/>
+          <w:szCs w:val="36"/>
+        </w:rPr>
+        <w:t xml:space="preserve">modificamos la </w:t>
+      </w:r>
+      <w:r>
+        <w:rPr>
+          <w:i/>
+          <w:iCs/>
+          <w:sz w:val="36"/>
+          <w:szCs w:val="36"/>
+        </w:rPr>
+        <w:lastRenderedPageBreak/>
+        <w:t xml:space="preserve">variable de ingresos para que sea el resultado de multiplicar el </w:t>
+      </w:r>
+      <w:proofErr w:type="spellStart"/>
+      <w:r>
+        <w:rPr>
+          <w:i/>
+          <w:iCs/>
+          <w:sz w:val="36"/>
+          <w:szCs w:val="36"/>
+        </w:rPr>
+        <w:t>numero</w:t>
+      </w:r>
+      <w:proofErr w:type="spellEnd"/>
+      <w:r>
+        <w:rPr>
+          <w:i/>
+          <w:iCs/>
+          <w:sz w:val="36"/>
+          <w:szCs w:val="36"/>
+        </w:rPr>
+        <w:t xml:space="preserve"> de pasajeros por el precio estimado que le hemos puesto a la función, si el </w:t>
+      </w:r>
+      <w:proofErr w:type="spellStart"/>
+      <w:r>
+        <w:rPr>
+          <w:i/>
+          <w:iCs/>
+          <w:sz w:val="36"/>
+          <w:szCs w:val="36"/>
+        </w:rPr>
+        <w:t>numero</w:t>
+      </w:r>
+      <w:proofErr w:type="spellEnd"/>
+      <w:r>
+        <w:rPr>
+          <w:i/>
+          <w:iCs/>
+          <w:sz w:val="36"/>
+          <w:szCs w:val="36"/>
+        </w:rPr>
+        <w:t xml:space="preserve"> de pasajeros es 0 se le asigna un 0 a la variable.</w:t>
+      </w:r>
+    </w:p>
+    <w:p>
+      <w:pPr>
+        <w:jc w:val="both"/>
+        <w:rPr>
+          <w:sz w:val="36"/>
+          <w:szCs w:val="36"/>
+        </w:rPr>
+      </w:pPr>
+      <w:r>
+        <w:rPr>
+          <w:i/>
+          <w:iCs/>
+          <w:sz w:val="36"/>
+          <w:szCs w:val="36"/>
+        </w:rPr>
+        <w:t xml:space="preserve">Por </w:t>
+      </w:r>
+      <w:proofErr w:type="spellStart"/>
+      <w:r>
+        <w:rPr>
+          <w:i/>
+          <w:iCs/>
+          <w:sz w:val="36"/>
+          <w:szCs w:val="36"/>
+        </w:rPr>
+        <w:t>ultimo</w:t>
+      </w:r>
+      <w:proofErr w:type="spellEnd"/>
+      <w:r>
+        <w:rPr>
+          <w:i/>
+          <w:iCs/>
+          <w:sz w:val="36"/>
+          <w:szCs w:val="36"/>
+        </w:rPr>
+        <w:t xml:space="preserve"> la función devuelve la variable de ingresos.</w:t>
       </w:r>
     </w:p>
     <w:p>
@@ -928,11 +1048,199 @@
         </w:rPr>
         <w:t>Descripción:</w:t>
       </w:r>
-    </w:p>
-    <w:p>
-      <w:pPr>
-        <w:jc w:val="both"/>
-      </w:pPr>
+      <w:r>
+        <w:rPr>
+          <w:sz w:val="36"/>
+          <w:szCs w:val="36"/>
+        </w:rPr>
+        <w:t xml:space="preserve"> Para este resolver este ejercicio donde necesitamos verificar si una pista </w:t>
+      </w:r>
+      <w:r>
+        <w:rPr>
+          <w:sz w:val="36"/>
+          <w:szCs w:val="36"/>
+        </w:rPr>
+        <w:t>está</w:t>
+      </w:r>
+      <w:r>
+        <w:rPr>
+          <w:sz w:val="36"/>
+          <w:szCs w:val="36"/>
+        </w:rPr>
+        <w:t xml:space="preserve"> disponible creamos una función con los parámetros: </w:t>
+      </w:r>
+      <w:proofErr w:type="spellStart"/>
+      <w:r>
+        <w:rPr>
+          <w:sz w:val="36"/>
+          <w:szCs w:val="36"/>
+        </w:rPr>
+        <w:t>código_lugar</w:t>
+      </w:r>
+      <w:proofErr w:type="spellEnd"/>
+      <w:r>
+        <w:rPr>
+          <w:sz w:val="36"/>
+          <w:szCs w:val="36"/>
+        </w:rPr>
+        <w:t>, hora _</w:t>
+      </w:r>
+      <w:proofErr w:type="spellStart"/>
+      <w:r>
+        <w:rPr>
+          <w:sz w:val="36"/>
+          <w:szCs w:val="36"/>
+        </w:rPr>
+        <w:t>salidad</w:t>
+      </w:r>
+      <w:proofErr w:type="spellEnd"/>
+      <w:r>
+        <w:rPr>
+          <w:sz w:val="36"/>
+          <w:szCs w:val="36"/>
+        </w:rPr>
+        <w:t xml:space="preserve">, </w:t>
+      </w:r>
+      <w:proofErr w:type="spellStart"/>
+      <w:r>
+        <w:rPr>
+          <w:sz w:val="36"/>
+          <w:szCs w:val="36"/>
+        </w:rPr>
+        <w:t>hora_llegada</w:t>
+      </w:r>
+      <w:proofErr w:type="spellEnd"/>
+      <w:r>
+        <w:rPr>
+          <w:sz w:val="36"/>
+          <w:szCs w:val="36"/>
+        </w:rPr>
+        <w:t xml:space="preserve">, donde el resultado sea un booleano que indique si </w:t>
+      </w:r>
+      <w:r>
+        <w:rPr>
+          <w:sz w:val="36"/>
+          <w:szCs w:val="36"/>
+        </w:rPr>
+        <w:t>está</w:t>
+      </w:r>
+      <w:r>
+        <w:rPr>
+          <w:sz w:val="36"/>
+          <w:szCs w:val="36"/>
+        </w:rPr>
+        <w:t xml:space="preserve"> o no disponible.</w:t>
+      </w:r>
+    </w:p>
+    <w:p>
+      <w:pPr>
+        <w:jc w:val="both"/>
+        <w:rPr>
+          <w:sz w:val="36"/>
+          <w:szCs w:val="36"/>
+        </w:rPr>
+      </w:pPr>
+      <w:r>
+        <w:rPr>
+          <w:sz w:val="36"/>
+          <w:szCs w:val="36"/>
+        </w:rPr>
+        <w:t xml:space="preserve">Para ello declaremos una variable disponibilidad para comprobar si esta disponible mediante una </w:t>
+      </w:r>
+      <w:r>
+        <w:rPr>
+          <w:sz w:val="36"/>
+          <w:szCs w:val="36"/>
+        </w:rPr>
+        <w:t>consulta,</w:t>
+      </w:r>
+      <w:r>
+        <w:rPr>
+          <w:sz w:val="36"/>
+          <w:szCs w:val="36"/>
+        </w:rPr>
+        <w:t xml:space="preserve"> comparando el origen y destino con el lugar, y que la hora de salida sea menor a la de llegada y </w:t>
+      </w:r>
+      <w:r>
+        <w:rPr>
+          <w:sz w:val="36"/>
+          <w:szCs w:val="36"/>
+        </w:rPr>
+        <w:t>viceversa</w:t>
+      </w:r>
+      <w:r>
+        <w:rPr>
+          <w:sz w:val="36"/>
+          <w:szCs w:val="36"/>
+        </w:rPr>
+        <w:t>.</w:t>
+      </w:r>
+      <w:r>
+        <w:rPr>
+          <w:sz w:val="36"/>
+          <w:szCs w:val="36"/>
+        </w:rPr>
+        <w:t xml:space="preserve"> </w:t>
+      </w:r>
+    </w:p>
+    <w:p>
+      <w:pPr>
+        <w:jc w:val="both"/>
+        <w:rPr>
+          <w:sz w:val="36"/>
+          <w:szCs w:val="36"/>
+        </w:rPr>
+      </w:pPr>
+      <w:r>
+        <w:rPr>
+          <w:sz w:val="36"/>
+          <w:szCs w:val="36"/>
+        </w:rPr>
+        <w:lastRenderedPageBreak/>
+        <w:t>El resultado en caso de disponible será (</w:t>
+      </w:r>
+      <w:r>
+        <w:rPr>
+          <w:sz w:val="36"/>
+          <w:szCs w:val="36"/>
+        </w:rPr>
+        <w:t>1</w:t>
+      </w:r>
+      <w:r>
+        <w:rPr>
+          <w:sz w:val="36"/>
+          <w:szCs w:val="36"/>
+        </w:rPr>
+        <w:t>) y (</w:t>
+      </w:r>
+      <w:r>
+        <w:rPr>
+          <w:sz w:val="36"/>
+          <w:szCs w:val="36"/>
+        </w:rPr>
+        <w:t>0</w:t>
+      </w:r>
+      <w:r>
+        <w:rPr>
+          <w:sz w:val="36"/>
+          <w:szCs w:val="36"/>
+        </w:rPr>
+        <w:t xml:space="preserve">) si </w:t>
+      </w:r>
+      <w:r>
+        <w:rPr>
+          <w:sz w:val="36"/>
+          <w:szCs w:val="36"/>
+        </w:rPr>
+        <w:t>está</w:t>
+      </w:r>
+      <w:r>
+        <w:rPr>
+          <w:sz w:val="36"/>
+          <w:szCs w:val="36"/>
+        </w:rPr>
+        <w:t xml:space="preserve"> ocupada.</w:t>
+      </w:r>
     </w:p>
     <w:p>
       <w:pPr>
@@ -954,6 +1262,164 @@
         </w:rPr>
         <w:t>Ejemplos (Capturas):</w:t>
       </w:r>
+    </w:p>
+    <w:p>
+      <w:pPr>
+        <w:jc w:val="both"/>
+      </w:pPr>
+      <w:r>
+        <w:t>Ejemplo de pista disponible.</w:t>
+      </w:r>
+    </w:p>
+    <w:p>
+      <w:pPr>
+        <w:jc w:val="both"/>
+        <w:rPr>
+          <w:sz w:val="36"/>
+          <w:szCs w:val="36"/>
+        </w:rPr>
+      </w:pPr>
+      <w:r>
+        <w:rPr>
+          <w:sz w:val="36"/>
+          <w:szCs w:val="36"/>
+        </w:rPr>
+        <w:drawing>
+          <wp:inline distT="0" distB="0" distL="0" distR="0" wp14:anchorId="043272DD" wp14:editId="3AA82511">
+            <wp:extent cx="5400040" cy="2412365"/>
+            <wp:effectExtent l="0" t="0" r="0" b="6985"/>
+            <wp:docPr id="1486538577" name="Imagen 1" descr="Captura de pantalla de un celular&#10;&#10;El contenido generado por IA puede ser incorrecto."/>
+            <wp:cNvGraphicFramePr>
+              <a:graphicFrameLocks xmlns:a="http://schemas.openxmlformats.org/drawingml/2006/main" noChangeAspect="1"/>
+            </wp:cNvGraphicFramePr>
+            <a:graphic xmlns:a="http://schemas.openxmlformats.org/drawingml/2006/main">
+              <a:graphicData uri="http://schemas.openxmlformats.org/drawingml/2006/picture">
+                <pic:pic xmlns:pic="http://schemas.openxmlformats.org/drawingml/2006/picture">
+                  <pic:nvPicPr>
+                    <pic:cNvPr id="1486538577" name="Imagen 1" descr="Captura de pantalla de un celular&#10;&#10;El contenido generado por IA puede ser incorrecto."/>
+                    <pic:cNvPicPr/>
+                  </pic:nvPicPr>
+                  <pic:blipFill>
+                    <a:blip r:embed="rId11"/>
+                    <a:stretch>
+                      <a:fillRect/>
+                    </a:stretch>
+                  </pic:blipFill>
+                  <pic:spPr>
+                    <a:xfrm>
+                      <a:off x="0" y="0"/>
+                      <a:ext cx="5400040" cy="2412365"/>
+                    </a:xfrm>
+                    <a:prstGeom prst="rect">
+                      <a:avLst/>
+                    </a:prstGeom>
+                  </pic:spPr>
+                </pic:pic>
+              </a:graphicData>
+            </a:graphic>
+          </wp:inline>
+        </w:drawing>
+      </w:r>
+    </w:p>
+    <w:p>
+      <w:pPr>
+        <w:jc w:val="both"/>
+        <w:rPr>
+          <w:sz w:val="36"/>
+          <w:szCs w:val="36"/>
+        </w:rPr>
+      </w:pPr>
+    </w:p>
+    <w:p>
+      <w:pPr>
+        <w:jc w:val="both"/>
+      </w:pPr>
+      <w:r>
+        <w:t xml:space="preserve">Ejemplo de pista </w:t>
+      </w:r>
+      <w:r>
+        <w:t xml:space="preserve">no </w:t>
+      </w:r>
+      <w:r>
+        <w:t>disponible.</w:t>
+      </w:r>
+    </w:p>
+    <w:p>
+      <w:pPr>
+        <w:jc w:val="both"/>
+        <w:rPr>
+          <w:sz w:val="36"/>
+          <w:szCs w:val="36"/>
+        </w:rPr>
+      </w:pPr>
+      <w:r>
+        <w:rPr>
+          <w:sz w:val="36"/>
+          <w:szCs w:val="36"/>
+        </w:rPr>
+        <w:drawing>
+          <wp:inline distT="0" distB="0" distL="0" distR="0" wp14:anchorId="0C1B9C62" wp14:editId="0E2EF84A">
+            <wp:extent cx="5400040" cy="1919605"/>
+            <wp:effectExtent l="0" t="0" r="0" b="4445"/>
+            <wp:docPr id="1639496067" name="Imagen 1" descr="Interfaz de usuario gráfica, Texto, Aplicación, Teams&#10;&#10;El contenido generado por IA puede ser incorrecto."/>
+            <wp:cNvGraphicFramePr>
+              <a:graphicFrameLocks xmlns:a="http://schemas.openxmlformats.org/drawingml/2006/main" noChangeAspect="1"/>
+            </wp:cNvGraphicFramePr>
+            <a:graphic xmlns:a="http://schemas.openxmlformats.org/drawingml/2006/main">
+              <a:graphicData uri="http://schemas.openxmlformats.org/drawingml/2006/picture">
+                <pic:pic xmlns:pic="http://schemas.openxmlformats.org/drawingml/2006/picture">
+                  <pic:nvPicPr>
+                    <pic:cNvPr id="1639496067" name="Imagen 1" descr="Interfaz de usuario gráfica, Texto, Aplicación, Teams&#10;&#10;El contenido generado por IA puede ser incorrecto."/>
+                    <pic:cNvPicPr/>
+                  </pic:nvPicPr>
+                  <pic:blipFill>
+                    <a:blip r:embed="rId12"/>
+                    <a:stretch>
+                      <a:fillRect/>
+                    </a:stretch>
+                  </pic:blipFill>
+                  <pic:spPr>
+                    <a:xfrm>
+                      <a:off x="0" y="0"/>
+                      <a:ext cx="5400040" cy="1919605"/>
+                    </a:xfrm>
+                    <a:prstGeom prst="rect">
+                      <a:avLst/>
+                    </a:prstGeom>
+                  </pic:spPr>
+                </pic:pic>
+              </a:graphicData>
+            </a:graphic>
+          </wp:inline>
+        </w:drawing>
+      </w:r>
+    </w:p>
+    <w:p>
+      <w:pPr>
+        <w:jc w:val="both"/>
+        <w:rPr>
+          <w:sz w:val="36"/>
+          <w:szCs w:val="36"/>
+        </w:rPr>
+      </w:pPr>
+    </w:p>
+    <w:p>
+      <w:pPr>
+        <w:jc w:val="both"/>
+        <w:rPr>
+          <w:sz w:val="36"/>
+          <w:szCs w:val="36"/>
+        </w:rPr>
+      </w:pPr>
+    </w:p>
+    <w:p>
+      <w:pPr>
+        <w:jc w:val="both"/>
+        <w:rPr>
+          <w:sz w:val="36"/>
+          <w:szCs w:val="36"/>
+        </w:rPr>
+      </w:pPr>
     </w:p>
     <w:p>
       <w:pPr>
@@ -973,6 +1439,7 @@
           <w:sz w:val="48"/>
           <w:szCs w:val="48"/>
         </w:rPr>
+        <w:lastRenderedPageBreak/>
         <w:t xml:space="preserve">Ejercicio </w:t>
       </w:r>
       <w:r>
@@ -998,6 +1465,80 @@
         </w:rPr>
         <w:t>Descripción:</w:t>
       </w:r>
+      <w:r>
+        <w:rPr>
+          <w:sz w:val="36"/>
+          <w:szCs w:val="36"/>
+        </w:rPr>
+        <w:t xml:space="preserve"> Para resolver este </w:t>
+      </w:r>
+      <w:proofErr w:type="spellStart"/>
+      <w:r>
+        <w:rPr>
+          <w:sz w:val="36"/>
+          <w:szCs w:val="36"/>
+        </w:rPr>
+        <w:t>ultimo</w:t>
+      </w:r>
+      <w:proofErr w:type="spellEnd"/>
+      <w:r>
+        <w:rPr>
+          <w:sz w:val="36"/>
+          <w:szCs w:val="36"/>
+        </w:rPr>
+        <w:t xml:space="preserve"> </w:t>
+      </w:r>
+      <w:r>
+        <w:rPr>
+          <w:sz w:val="36"/>
+          <w:szCs w:val="36"/>
+        </w:rPr>
+        <w:t>ejercicio</w:t>
+      </w:r>
+      <w:r>
+        <w:rPr>
+          <w:sz w:val="36"/>
+          <w:szCs w:val="36"/>
+        </w:rPr>
+        <w:t xml:space="preserve"> donde necesitamos</w:t>
+      </w:r>
+      <w:r>
+        <w:rPr>
+          <w:sz w:val="36"/>
+          <w:szCs w:val="36"/>
+        </w:rPr>
+        <w:t xml:space="preserve"> </w:t>
+      </w:r>
+      <w:r>
+        <w:rPr>
+          <w:sz w:val="36"/>
+          <w:szCs w:val="36"/>
+        </w:rPr>
+        <w:t>actualizar la antigüedad de los empleados</w:t>
+      </w:r>
+      <w:r>
+        <w:rPr>
+          <w:sz w:val="36"/>
+          <w:szCs w:val="36"/>
+        </w:rPr>
+        <w:t xml:space="preserve">.  Usaremos dos </w:t>
+      </w:r>
+      <w:proofErr w:type="spellStart"/>
+      <w:r>
+        <w:rPr>
+          <w:sz w:val="36"/>
+          <w:szCs w:val="36"/>
+        </w:rPr>
+        <w:t>triggers</w:t>
+      </w:r>
+      <w:proofErr w:type="spellEnd"/>
+      <w:r>
+        <w:rPr>
+          <w:sz w:val="36"/>
+          <w:szCs w:val="36"/>
+        </w:rPr>
+        <w:t xml:space="preserve"> para ello.</w:t>
+      </w:r>
     </w:p>
     <w:p>
       <w:pPr>
@@ -1029,6 +1570,117 @@
       <w:pPr>
         <w:jc w:val="both"/>
       </w:pPr>
+      <w:r>
+        <w:t>ejemplo</w:t>
+      </w:r>
+    </w:p>
+    <w:p>
+      <w:pPr>
+        <w:jc w:val="both"/>
+      </w:pPr>
+      <w:r>
+        <w:drawing>
+          <wp:inline distT="0" distB="0" distL="0" distR="0" wp14:anchorId="00454191" wp14:editId="20BF7C89">
+            <wp:extent cx="5400040" cy="693420"/>
+            <wp:effectExtent l="0" t="0" r="0" b="0"/>
+            <wp:docPr id="1681600481" name="Imagen 1"/>
+            <wp:cNvGraphicFramePr>
+              <a:graphicFrameLocks xmlns:a="http://schemas.openxmlformats.org/drawingml/2006/main" noChangeAspect="1"/>
+            </wp:cNvGraphicFramePr>
+            <a:graphic xmlns:a="http://schemas.openxmlformats.org/drawingml/2006/main">
+              <a:graphicData uri="http://schemas.openxmlformats.org/drawingml/2006/picture">
+                <pic:pic xmlns:pic="http://schemas.openxmlformats.org/drawingml/2006/picture">
+                  <pic:nvPicPr>
+                    <pic:cNvPr id="1681600481" name=""/>
+                    <pic:cNvPicPr/>
+                  </pic:nvPicPr>
+                  <pic:blipFill>
+                    <a:blip r:embed="rId13"/>
+                    <a:stretch>
+                      <a:fillRect/>
+                    </a:stretch>
+                  </pic:blipFill>
+                  <pic:spPr>
+                    <a:xfrm>
+                      <a:off x="0" y="0"/>
+                      <a:ext cx="5400040" cy="693420"/>
+                    </a:xfrm>
+                    <a:prstGeom prst="rect">
+                      <a:avLst/>
+                    </a:prstGeom>
+                  </pic:spPr>
+                </pic:pic>
+              </a:graphicData>
+            </a:graphic>
+          </wp:inline>
+        </w:drawing>
+      </w:r>
+    </w:p>
+    <w:p>
+      <w:pPr>
+        <w:jc w:val="both"/>
+      </w:pPr>
+      <w:r>
+        <w:t xml:space="preserve">La antigüedad del </w:t>
+      </w:r>
+      <w:proofErr w:type="spellStart"/>
+      <w:r>
+        <w:t>empledo</w:t>
+      </w:r>
+      <w:proofErr w:type="spellEnd"/>
+      <w:r>
+        <w:t xml:space="preserve"> que se </w:t>
+      </w:r>
+      <w:proofErr w:type="spellStart"/>
+      <w:r>
+        <w:t>modifio</w:t>
+      </w:r>
+      <w:proofErr w:type="spellEnd"/>
+      <w:r>
+        <w:t xml:space="preserve"> antes</w:t>
+      </w:r>
+    </w:p>
+    <w:p>
+      <w:pPr>
+        <w:jc w:val="both"/>
+      </w:pPr>
+      <w:r>
+        <w:drawing>
+          <wp:inline distT="0" distB="0" distL="0" distR="0" wp14:anchorId="19DC309F" wp14:editId="7D7BDC1D">
+            <wp:extent cx="5400040" cy="1506220"/>
+            <wp:effectExtent l="0" t="0" r="0" b="0"/>
+            <wp:docPr id="1997095572" name="Imagen 1"/>
+            <wp:cNvGraphicFramePr>
+              <a:graphicFrameLocks xmlns:a="http://schemas.openxmlformats.org/drawingml/2006/main" noChangeAspect="1"/>
+            </wp:cNvGraphicFramePr>
+            <a:graphic xmlns:a="http://schemas.openxmlformats.org/drawingml/2006/main">
+              <a:graphicData uri="http://schemas.openxmlformats.org/drawingml/2006/picture">
+                <pic:pic xmlns:pic="http://schemas.openxmlformats.org/drawingml/2006/picture">
+                  <pic:nvPicPr>
+                    <pic:cNvPr id="1997095572" name=""/>
+                    <pic:cNvPicPr/>
+                  </pic:nvPicPr>
+                  <pic:blipFill>
+                    <a:blip r:embed="rId14"/>
+                    <a:stretch>
+                      <a:fillRect/>
+                    </a:stretch>
+                  </pic:blipFill>
+                  <pic:spPr>
+                    <a:xfrm>
+                      <a:off x="0" y="0"/>
+                      <a:ext cx="5400040" cy="1506220"/>
+                    </a:xfrm>
+                    <a:prstGeom prst="rect">
+                      <a:avLst/>
+                    </a:prstGeom>
+                  </pic:spPr>
+                </pic:pic>
+              </a:graphicData>
+            </a:graphic>
+          </wp:inline>
+        </w:drawing>
+      </w:r>
     </w:p>
     <w:p>
       <w:pPr>

</xml_diff>

<commit_message>
añado mi parte del trabajo y modifico el documento word
</commit_message>
<xml_diff>
--- a/Documentación del codigo.docx
+++ b/Documentación del codigo.docx
@@ -1,6 +1,6 @@
 
 <file path=word/document.xml><?xml version="1.0" encoding="utf-8"?>
-<w:document xmlns:wpc="http://schemas.microsoft.com/office/word/2010/wordprocessingCanvas" xmlns:cx="http://schemas.microsoft.com/office/drawing/2014/chartex" xmlns:cx1="http://schemas.microsoft.com/office/drawing/2015/9/8/chartex" xmlns:cx2="http://schemas.microsoft.com/office/drawing/2015/10/21/chartex" xmlns:cx3="http://schemas.microsoft.com/office/drawing/2016/5/9/chartex" xmlns:cx4="http://schemas.microsoft.com/office/drawing/2016/5/10/chartex" xmlns:cx5="http://schemas.microsoft.com/office/drawing/2016/5/11/chartex" xmlns:cx6="http://schemas.microsoft.com/office/drawing/2016/5/12/chartex" xmlns:cx7="http://schemas.microsoft.com/office/drawing/2016/5/13/chartex" xmlns:cx8="http://schemas.microsoft.com/office/drawing/2016/5/14/chartex" xmlns:mc="http://schemas.openxmlformats.org/markup-compatibility/2006" xmlns:aink="http://schemas.microsoft.com/office/drawing/2016/ink" xmlns:am3d="http://schemas.microsoft.com/office/drawing/2017/model3d" xmlns:o="urn:schemas-microsoft-com:office:office" xmlns:oel="http://schemas.microsoft.com/office/2019/extlst" xmlns:r="http://schemas.openxmlformats.org/officeDocument/2006/relationships" xmlns:m="http://schemas.openxmlformats.org/officeDocument/2006/math" xmlns:v="urn:schemas-microsoft-com:vml" xmlns:wp14="http://schemas.microsoft.com/office/word/2010/wordprocessingDrawing" xmlns:wp="http://schemas.openxmlformats.org/drawingml/2006/wordprocessingDrawing" xmlns:w10="urn:schemas-microsoft-com:office:word" xmlns:w="http://schemas.openxmlformats.org/wordprocessingml/2006/main" xmlns:w14="http://schemas.microsoft.com/office/word/2010/wordml" xmlns:w15="http://schemas.microsoft.com/office/word/2012/wordml" xmlns:w16cex="http://schemas.microsoft.com/office/word/2018/wordml/cex" xmlns:w16cid="http://schemas.microsoft.com/office/word/2016/wordml/cid" xmlns:w16="http://schemas.microsoft.com/office/word/2018/wordml" xmlns:w16du="http://schemas.microsoft.com/office/word/2023/wordml/word16du" xmlns:w16sdtdh="http://schemas.microsoft.com/office/word/2020/wordml/sdtdatahash" xmlns:w16sdtfl="http://schemas.microsoft.com/office/word/2024/wordml/sdtformatlock" xmlns:w16se="http://schemas.microsoft.com/office/word/2015/wordml/symex" xmlns:wpg="http://schemas.microsoft.com/office/word/2010/wordprocessingGroup" xmlns:wpi="http://schemas.microsoft.com/office/word/2010/wordprocessingInk" xmlns:wne="http://schemas.microsoft.com/office/word/2006/wordml" xmlns:wps="http://schemas.microsoft.com/office/word/2010/wordprocessingShape" mc:Ignorable="w14 w15 w16se w16cid w16 w16cex w16sdtdh w16sdtfl w16du wp14">
+<w:document xmlns:wpc="http://schemas.microsoft.com/office/word/2010/wordprocessingCanvas" xmlns:cx="http://schemas.microsoft.com/office/drawing/2014/chartex" xmlns:cx1="http://schemas.microsoft.com/office/drawing/2015/9/8/chartex" xmlns:cx2="http://schemas.microsoft.com/office/drawing/2015/10/21/chartex" xmlns:cx3="http://schemas.microsoft.com/office/drawing/2016/5/9/chartex" xmlns:cx4="http://schemas.microsoft.com/office/drawing/2016/5/10/chartex" xmlns:cx5="http://schemas.microsoft.com/office/drawing/2016/5/11/chartex" xmlns:cx6="http://schemas.microsoft.com/office/drawing/2016/5/12/chartex" xmlns:cx7="http://schemas.microsoft.com/office/drawing/2016/5/13/chartex" xmlns:cx8="http://schemas.microsoft.com/office/drawing/2016/5/14/chartex" xmlns:mc="http://schemas.openxmlformats.org/markup-compatibility/2006" xmlns:aink="http://schemas.microsoft.com/office/drawing/2016/ink" xmlns:am3d="http://schemas.microsoft.com/office/drawing/2017/model3d" xmlns:o="urn:schemas-microsoft-com:office:office" xmlns:oel="http://schemas.microsoft.com/office/2019/extlst" xmlns:r="http://schemas.openxmlformats.org/officeDocument/2006/relationships" xmlns:m="http://schemas.openxmlformats.org/officeDocument/2006/math" xmlns:v="urn:schemas-microsoft-com:vml" xmlns:wp14="http://schemas.microsoft.com/office/word/2010/wordprocessingDrawing" xmlns:wp="http://schemas.openxmlformats.org/drawingml/2006/wordprocessingDrawing" xmlns:w10="urn:schemas-microsoft-com:office:word" xmlns:w="http://schemas.openxmlformats.org/wordprocessingml/2006/main" xmlns:w14="http://schemas.microsoft.com/office/word/2010/wordml" xmlns:w15="http://schemas.microsoft.com/office/word/2012/wordml" xmlns:w16cex="http://schemas.microsoft.com/office/word/2018/wordml/cex" xmlns:w16cid="http://schemas.microsoft.com/office/word/2016/wordml/cid" xmlns:w16="http://schemas.microsoft.com/office/word/2018/wordml" xmlns:w16du="http://schemas.microsoft.com/office/word/2023/wordml/word16du" xmlns:w16sdtdh="http://schemas.microsoft.com/office/word/2020/wordml/sdtdatahash" xmlns:w16sdtfl="http://schemas.microsoft.com/office/word/2024/wordml/sdtformatlock" xmlns:w16se="http://schemas.microsoft.com/office/word/2015/wordml/symex" xmlns:wpg="http://schemas.microsoft.com/office/word/2010/wordprocessingGroup" xmlns:wpi="http://schemas.microsoft.com/office/word/2010/wordprocessingInk" xmlns:wne="http://schemas.microsoft.com/office/word/2006/wordml" xmlns:wps="http://schemas.microsoft.com/office/word/2010/wordprocessingShape" xmlns:a="http://schemas.openxmlformats.org/drawingml/2006/main" xmlns:pic="http://schemas.openxmlformats.org/drawingml/2006/picture" xmlns:a14="http://schemas.microsoft.com/office/drawing/2010/main" mc:Ignorable="w14 w15 w16se w16cid w16 w16cex w16sdtdh w16sdtfl w16du wp14">
   <w:body>
     <w:p>
       <w:pPr>
@@ -816,51 +816,41 @@
         <w:jc w:val="both"/>
       </w:pPr>
       <w:r>
-        <w:rPr>
-          <w:noProof/>
-        </w:rPr>
         <w:drawing>
-          <wp:inline distT="0" distB="0" distL="0" distR="0" wp14:anchorId="349B1520" wp14:editId="7BB3898B">
+          <wp:inline wp14:editId="2C1A422C" wp14:anchorId="349B1520">
             <wp:extent cx="4099560" cy="1409700"/>
             <wp:effectExtent l="0" t="0" r="0" b="0"/>
-            <wp:docPr id="699851863" name="Imagen 7" descr="Interfaz de usuario gráfica, Texto, Aplicación&#10;&#10;El contenido generado por IA puede ser incorrecto."/>
+            <wp:docPr id="699851863" name="Imagen 7" descr="Interfaz de usuario gráfica, Texto, Aplicación&#10;&#10;El contenido generado por IA puede ser incorrecto." title=""/>
             <wp:cNvGraphicFramePr>
-              <a:graphicFrameLocks xmlns:a="http://schemas.openxmlformats.org/drawingml/2006/main" noChangeAspect="1"/>
+              <a:graphicFrameLocks noChangeAspect="1"/>
             </wp:cNvGraphicFramePr>
-            <a:graphic xmlns:a="http://schemas.openxmlformats.org/drawingml/2006/main">
+            <a:graphic>
               <a:graphicData uri="http://schemas.openxmlformats.org/drawingml/2006/picture">
-                <pic:pic xmlns:pic="http://schemas.openxmlformats.org/drawingml/2006/picture">
+                <pic:pic>
                   <pic:nvPicPr>
-                    <pic:cNvPr id="699851863" name="Imagen 7" descr="Interfaz de usuario gráfica, Texto, Aplicación&#10;&#10;El contenido generado por IA puede ser incorrecto."/>
-                    <pic:cNvPicPr>
-                      <a:picLocks noChangeAspect="1" noChangeArrowheads="1"/>
-                    </pic:cNvPicPr>
+                    <pic:cNvPr id="0" name="Imagen 7"/>
+                    <pic:cNvPicPr/>
                   </pic:nvPicPr>
                   <pic:blipFill>
-                    <a:blip r:embed="rId10">
-                      <a:extLst>
+                    <a:blip r:embed="R4a304066a82346cb">
+                      <a:extLst xmlns:a="http://schemas.openxmlformats.org/drawingml/2006/main">
                         <a:ext uri="{28A0092B-C50C-407E-A947-70E740481C1C}">
                           <a14:useLocalDpi xmlns:a14="http://schemas.microsoft.com/office/drawing/2010/main" val="0"/>
                         </a:ext>
                       </a:extLst>
                     </a:blip>
-                    <a:srcRect/>
                     <a:stretch>
                       <a:fillRect/>
                     </a:stretch>
                   </pic:blipFill>
-                  <pic:spPr bwMode="auto">
-                    <a:xfrm>
+                  <pic:spPr>
+                    <a:xfrm rot="0" flipH="0" flipV="0">
                       <a:off x="0" y="0"/>
                       <a:ext cx="4099560" cy="1409700"/>
                     </a:xfrm>
                     <a:prstGeom prst="rect">
                       <a:avLst/>
                     </a:prstGeom>
-                    <a:noFill/>
-                    <a:ln>
-                      <a:noFill/>
-                    </a:ln>
                   </pic:spPr>
                 </pic:pic>
               </a:graphicData>
@@ -873,137 +863,909 @@
       <w:pPr>
         <w:jc w:val="center"/>
         <w:rPr>
+          <w:rFonts w:ascii="Aptos" w:hAnsi="Aptos" w:eastAsia="Aptos" w:cs="Aptos"/>
+          <w:b w:val="0"/>
+          <w:bCs w:val="0"/>
+          <w:i w:val="0"/>
+          <w:iCs w:val="0"/>
+          <w:caps w:val="0"/>
+          <w:smallCaps w:val="0"/>
+          <w:noProof w:val="0"/>
+          <w:color w:val="FFFFFF" w:themeColor="background1" w:themeTint="FF" w:themeShade="FF"/>
           <w:sz w:val="48"/>
           <w:szCs w:val="48"/>
-        </w:rPr>
-      </w:pPr>
-      <w:r>
-        <w:rPr>
+          <w:lang w:val="es-ES"/>
+        </w:rPr>
+      </w:pPr>
+      <w:r>
+        <w:rPr>
+          <w:rFonts w:ascii="Aptos" w:hAnsi="Aptos" w:eastAsia="Aptos" w:cs="Aptos"/>
+          <w:b w:val="0"/>
+          <w:bCs w:val="0"/>
+          <w:i w:val="0"/>
+          <w:iCs w:val="0"/>
+          <w:caps w:val="0"/>
+          <w:smallCaps w:val="0"/>
+          <w:noProof w:val="0"/>
+          <w:color w:val="FFFFFF" w:themeColor="background1" w:themeTint="FF" w:themeShade="FF"/>
           <w:sz w:val="48"/>
           <w:szCs w:val="48"/>
-        </w:rPr>
-        <w:lastRenderedPageBreak/>
-        <w:t xml:space="preserve">Ejercicio </w:t>
-      </w:r>
-      <w:r>
-        <w:rPr>
+          <w:lang w:val="es-ES"/>
+        </w:rPr>
+        <w:t>Ejercicio 3</w:t>
+      </w:r>
+    </w:p>
+    <w:p>
+      <w:pPr>
+        <w:jc w:val="both"/>
+        <w:rPr>
+          <w:rFonts w:ascii="Aptos" w:hAnsi="Aptos" w:eastAsia="Aptos" w:cs="Aptos"/>
+          <w:b w:val="0"/>
+          <w:bCs w:val="0"/>
+          <w:i w:val="0"/>
+          <w:iCs w:val="0"/>
+          <w:caps w:val="0"/>
+          <w:smallCaps w:val="0"/>
+          <w:noProof w:val="0"/>
+          <w:color w:val="FFFFFF" w:themeColor="background1" w:themeTint="FF" w:themeShade="FF"/>
+          <w:sz w:val="36"/>
+          <w:szCs w:val="36"/>
+          <w:lang w:val="es-ES"/>
+        </w:rPr>
+      </w:pPr>
+      <w:r>
+        <w:rPr>
+          <w:rFonts w:ascii="Aptos" w:hAnsi="Aptos" w:eastAsia="Aptos" w:cs="Aptos"/>
+          <w:b w:val="0"/>
+          <w:bCs w:val="0"/>
+          <w:i w:val="0"/>
+          <w:iCs w:val="0"/>
+          <w:caps w:val="0"/>
+          <w:smallCaps w:val="0"/>
+          <w:noProof w:val="0"/>
+          <w:color w:val="FFFFFF" w:themeColor="background1" w:themeTint="FF" w:themeShade="FF"/>
+          <w:sz w:val="36"/>
+          <w:szCs w:val="36"/>
+          <w:lang w:val="es-ES"/>
+        </w:rPr>
+        <w:t>Descripción: Para este ejercicio creo un trigger/disparador en el que se verifican las edades de los azafatos para que cumplan los requisitos que son: que sean mayores o iguales a 18 años y menores e iguales a 65 cancelando la operación de insertar un nuevo azafato si no se cumplen los requisitos gracias a que cuando no se cumplen los requisitos se lanza una excepción que cancela en INSERT.</w:t>
+      </w:r>
+    </w:p>
+    <w:p>
+      <w:pPr>
+        <w:jc w:val="both"/>
+        <w:rPr>
+          <w:rFonts w:ascii="Aptos" w:hAnsi="Aptos" w:eastAsia="Aptos" w:cs="Aptos"/>
+          <w:b w:val="0"/>
+          <w:bCs w:val="0"/>
+          <w:i w:val="0"/>
+          <w:iCs w:val="0"/>
+          <w:caps w:val="0"/>
+          <w:smallCaps w:val="0"/>
+          <w:noProof w:val="0"/>
+          <w:color w:val="FFFFFF" w:themeColor="background1" w:themeTint="FF" w:themeShade="FF"/>
+          <w:sz w:val="24"/>
+          <w:szCs w:val="24"/>
+          <w:lang w:val="es-ES"/>
+        </w:rPr>
+      </w:pPr>
+    </w:p>
+    <w:p>
+      <w:pPr>
+        <w:jc w:val="both"/>
+        <w:rPr>
+          <w:rFonts w:ascii="Aptos" w:hAnsi="Aptos" w:eastAsia="Aptos" w:cs="Aptos"/>
+          <w:b w:val="0"/>
+          <w:bCs w:val="0"/>
+          <w:i w:val="0"/>
+          <w:iCs w:val="0"/>
+          <w:caps w:val="0"/>
+          <w:smallCaps w:val="0"/>
+          <w:noProof w:val="0"/>
+          <w:color w:val="FFFFFF" w:themeColor="background1" w:themeTint="FF" w:themeShade="FF"/>
+          <w:sz w:val="24"/>
+          <w:szCs w:val="24"/>
+          <w:lang w:val="es-ES"/>
+        </w:rPr>
+      </w:pPr>
+    </w:p>
+    <w:p>
+      <w:pPr>
+        <w:jc w:val="both"/>
+        <w:rPr>
+          <w:rFonts w:ascii="Aptos" w:hAnsi="Aptos" w:eastAsia="Aptos" w:cs="Aptos"/>
+          <w:b w:val="0"/>
+          <w:bCs w:val="0"/>
+          <w:i w:val="0"/>
+          <w:iCs w:val="0"/>
+          <w:caps w:val="0"/>
+          <w:smallCaps w:val="0"/>
+          <w:noProof w:val="0"/>
+          <w:color w:val="FFFFFF" w:themeColor="background1" w:themeTint="FF" w:themeShade="FF"/>
+          <w:sz w:val="36"/>
+          <w:szCs w:val="36"/>
+          <w:lang w:val="es-ES"/>
+        </w:rPr>
+      </w:pPr>
+      <w:r>
+        <w:rPr>
+          <w:rFonts w:ascii="Aptos" w:hAnsi="Aptos" w:eastAsia="Aptos" w:cs="Aptos"/>
+          <w:b w:val="0"/>
+          <w:bCs w:val="0"/>
+          <w:i w:val="0"/>
+          <w:iCs w:val="0"/>
+          <w:caps w:val="0"/>
+          <w:smallCaps w:val="0"/>
+          <w:noProof w:val="0"/>
+          <w:color w:val="FFFFFF" w:themeColor="background1" w:themeTint="FF" w:themeShade="FF"/>
+          <w:sz w:val="36"/>
+          <w:szCs w:val="36"/>
+          <w:lang w:val="es-ES"/>
+        </w:rPr>
+        <w:t>Ejemplos (Capturas):</w:t>
+      </w:r>
+    </w:p>
+    <w:p>
+      <w:pPr>
+        <w:jc w:val="both"/>
+        <w:rPr>
+          <w:rFonts w:ascii="Aptos" w:hAnsi="Aptos" w:eastAsia="Aptos" w:cs="Aptos"/>
+          <w:b w:val="0"/>
+          <w:bCs w:val="0"/>
+          <w:i w:val="0"/>
+          <w:iCs w:val="0"/>
+          <w:caps w:val="0"/>
+          <w:smallCaps w:val="0"/>
+          <w:noProof w:val="0"/>
+          <w:color w:val="FFFFFF" w:themeColor="background1" w:themeTint="FF" w:themeShade="FF"/>
+          <w:sz w:val="24"/>
+          <w:szCs w:val="24"/>
+          <w:lang w:val="es-ES"/>
+        </w:rPr>
+      </w:pPr>
+      <w:r>
+        <w:rPr>
+          <w:rFonts w:ascii="Aptos" w:hAnsi="Aptos" w:eastAsia="Aptos" w:cs="Aptos"/>
+          <w:b w:val="0"/>
+          <w:bCs w:val="0"/>
+          <w:i w:val="0"/>
+          <w:iCs w:val="0"/>
+          <w:caps w:val="0"/>
+          <w:smallCaps w:val="0"/>
+          <w:noProof w:val="0"/>
+          <w:color w:val="FFFFFF" w:themeColor="background1" w:themeTint="FF" w:themeShade="FF"/>
+          <w:sz w:val="24"/>
+          <w:szCs w:val="24"/>
+          <w:lang w:val="es-ES"/>
+        </w:rPr>
+        <w:t>Ejemplo 1 – con un valor correcto se inserta sin ningún tipo de problema</w:t>
+      </w:r>
+    </w:p>
+    <w:p>
+      <w:pPr>
+        <w:jc w:val="both"/>
+        <w:rPr>
+          <w:rFonts w:ascii="Aptos" w:hAnsi="Aptos" w:eastAsia="Aptos" w:cs="Aptos"/>
+          <w:b w:val="0"/>
+          <w:bCs w:val="0"/>
+          <w:i w:val="0"/>
+          <w:iCs w:val="0"/>
+          <w:caps w:val="0"/>
+          <w:smallCaps w:val="0"/>
+          <w:noProof w:val="0"/>
+          <w:color w:val="FFFFFF" w:themeColor="background1" w:themeTint="FF" w:themeShade="FF"/>
+          <w:sz w:val="36"/>
+          <w:szCs w:val="36"/>
+          <w:lang w:val="es-ES"/>
+        </w:rPr>
+      </w:pPr>
+    </w:p>
+    <w:p>
+      <w:pPr>
+        <w:jc w:val="both"/>
+        <w:rPr>
+          <w:rFonts w:ascii="Aptos" w:hAnsi="Aptos" w:eastAsia="Aptos" w:cs="Aptos"/>
+          <w:b w:val="0"/>
+          <w:bCs w:val="0"/>
+          <w:i w:val="0"/>
+          <w:iCs w:val="0"/>
+          <w:caps w:val="0"/>
+          <w:smallCaps w:val="0"/>
+          <w:noProof w:val="0"/>
+          <w:color w:val="FFFFFF" w:themeColor="background1" w:themeTint="FF" w:themeShade="FF"/>
+          <w:sz w:val="36"/>
+          <w:szCs w:val="36"/>
+          <w:lang w:val="es-ES"/>
+        </w:rPr>
+      </w:pPr>
+      <w:r>
+        <w:drawing>
+          <wp:inline wp14:editId="4AF4CFE6" wp14:anchorId="7BBE705D">
+            <wp:extent cx="4791076" cy="2105025"/>
+            <wp:effectExtent l="0" t="0" r="0" b="0"/>
+            <wp:docPr id="428641587" name="" title=""/>
+            <wp:cNvGraphicFramePr>
+              <a:graphicFrameLocks noChangeAspect="1"/>
+            </wp:cNvGraphicFramePr>
+            <a:graphic>
+              <a:graphicData uri="http://schemas.openxmlformats.org/drawingml/2006/picture">
+                <pic:pic>
+                  <pic:nvPicPr>
+                    <pic:cNvPr id="0" name=""/>
+                    <pic:cNvPicPr/>
+                  </pic:nvPicPr>
+                  <pic:blipFill>
+                    <a:blip r:embed="R87e6439570114a12">
+                      <a:extLst>
+                        <a:ext xmlns:a="http://schemas.openxmlformats.org/drawingml/2006/main" uri="{28A0092B-C50C-407E-A947-70E740481C1C}">
+                          <a14:useLocalDpi val="0"/>
+                        </a:ext>
+                      </a:extLst>
+                    </a:blip>
+                    <a:stretch>
+                      <a:fillRect/>
+                    </a:stretch>
+                  </pic:blipFill>
+                  <pic:spPr>
+                    <a:xfrm>
+                      <a:off x="0" y="0"/>
+                      <a:ext cx="4791076" cy="2105025"/>
+                    </a:xfrm>
+                    <a:prstGeom prst="rect">
+                      <a:avLst/>
+                    </a:prstGeom>
+                  </pic:spPr>
+                </pic:pic>
+              </a:graphicData>
+            </a:graphic>
+          </wp:inline>
+        </w:drawing>
+      </w:r>
+    </w:p>
+    <w:p>
+      <w:pPr>
+        <w:jc w:val="both"/>
+        <w:rPr>
+          <w:rFonts w:ascii="Aptos" w:hAnsi="Aptos" w:eastAsia="Aptos" w:cs="Aptos"/>
+          <w:b w:val="0"/>
+          <w:bCs w:val="0"/>
+          <w:i w:val="0"/>
+          <w:iCs w:val="0"/>
+          <w:caps w:val="0"/>
+          <w:smallCaps w:val="0"/>
+          <w:noProof w:val="0"/>
+          <w:color w:val="FFFFFF" w:themeColor="background1" w:themeTint="FF" w:themeShade="FF"/>
+          <w:sz w:val="24"/>
+          <w:szCs w:val="24"/>
+          <w:lang w:val="es-ES"/>
+        </w:rPr>
+      </w:pPr>
+      <w:r>
+        <w:rPr>
+          <w:rFonts w:ascii="Aptos" w:hAnsi="Aptos" w:eastAsia="Aptos" w:cs="Aptos"/>
+          <w:b w:val="0"/>
+          <w:bCs w:val="0"/>
+          <w:i w:val="0"/>
+          <w:iCs w:val="0"/>
+          <w:caps w:val="0"/>
+          <w:smallCaps w:val="0"/>
+          <w:noProof w:val="0"/>
+          <w:color w:val="FFFFFF" w:themeColor="background1" w:themeTint="FF" w:themeShade="FF"/>
+          <w:sz w:val="24"/>
+          <w:szCs w:val="24"/>
+          <w:lang w:val="es-ES"/>
+        </w:rPr>
+        <w:t>Verificación de que se ha insertado-</w:t>
+      </w:r>
+    </w:p>
+    <w:p>
+      <w:pPr>
+        <w:jc w:val="both"/>
+        <w:rPr>
+          <w:rFonts w:ascii="Aptos" w:hAnsi="Aptos" w:eastAsia="Aptos" w:cs="Aptos"/>
+          <w:b w:val="0"/>
+          <w:bCs w:val="0"/>
+          <w:i w:val="0"/>
+          <w:iCs w:val="0"/>
+          <w:caps w:val="0"/>
+          <w:smallCaps w:val="0"/>
+          <w:noProof w:val="0"/>
+          <w:color w:val="FFFFFF" w:themeColor="background1" w:themeTint="FF" w:themeShade="FF"/>
+          <w:sz w:val="24"/>
+          <w:szCs w:val="24"/>
+          <w:lang w:val="es-ES"/>
+        </w:rPr>
+      </w:pPr>
+      <w:r>
+        <w:drawing>
+          <wp:inline wp14:editId="6231CB2E" wp14:anchorId="6C588979">
+            <wp:extent cx="5391152" cy="3352800"/>
+            <wp:effectExtent l="0" t="0" r="0" b="0"/>
+            <wp:docPr id="2005057339" name="" title=""/>
+            <wp:cNvGraphicFramePr>
+              <a:graphicFrameLocks noChangeAspect="1"/>
+            </wp:cNvGraphicFramePr>
+            <a:graphic>
+              <a:graphicData uri="http://schemas.openxmlformats.org/drawingml/2006/picture">
+                <pic:pic>
+                  <pic:nvPicPr>
+                    <pic:cNvPr id="0" name=""/>
+                    <pic:cNvPicPr/>
+                  </pic:nvPicPr>
+                  <pic:blipFill>
+                    <a:blip r:embed="Rbc45de9016564277">
+                      <a:extLst>
+                        <a:ext xmlns:a="http://schemas.openxmlformats.org/drawingml/2006/main" uri="{28A0092B-C50C-407E-A947-70E740481C1C}">
+                          <a14:useLocalDpi val="0"/>
+                        </a:ext>
+                      </a:extLst>
+                    </a:blip>
+                    <a:stretch>
+                      <a:fillRect/>
+                    </a:stretch>
+                  </pic:blipFill>
+                  <pic:spPr>
+                    <a:xfrm>
+                      <a:off x="0" y="0"/>
+                      <a:ext cx="5391152" cy="3352800"/>
+                    </a:xfrm>
+                    <a:prstGeom prst="rect">
+                      <a:avLst/>
+                    </a:prstGeom>
+                  </pic:spPr>
+                </pic:pic>
+              </a:graphicData>
+            </a:graphic>
+          </wp:inline>
+        </w:drawing>
+      </w:r>
+      <w:r>
+        <w:rPr>
+          <w:rFonts w:ascii="Aptos" w:hAnsi="Aptos" w:eastAsia="Aptos" w:cs="Aptos"/>
+          <w:b w:val="0"/>
+          <w:bCs w:val="0"/>
+          <w:i w:val="0"/>
+          <w:iCs w:val="0"/>
+          <w:caps w:val="0"/>
+          <w:smallCaps w:val="0"/>
+          <w:noProof w:val="0"/>
+          <w:color w:val="FFFFFF" w:themeColor="background1" w:themeTint="FF" w:themeShade="FF"/>
+          <w:sz w:val="24"/>
+          <w:szCs w:val="24"/>
+          <w:lang w:val="es-ES"/>
+        </w:rPr>
+        <w:t>Ejemplo 2 – con un valor incorrecto lanza una excepción y no se inserta</w:t>
+      </w:r>
+    </w:p>
+    <w:p>
+      <w:pPr>
+        <w:jc w:val="both"/>
+        <w:rPr>
+          <w:rFonts w:ascii="Aptos" w:hAnsi="Aptos" w:eastAsia="Aptos" w:cs="Aptos"/>
+          <w:b w:val="0"/>
+          <w:bCs w:val="0"/>
+          <w:i w:val="0"/>
+          <w:iCs w:val="0"/>
+          <w:caps w:val="0"/>
+          <w:smallCaps w:val="0"/>
+          <w:noProof w:val="0"/>
+          <w:color w:val="FFFFFF" w:themeColor="background1" w:themeTint="FF" w:themeShade="FF"/>
+          <w:sz w:val="24"/>
+          <w:szCs w:val="24"/>
+          <w:lang w:val="es-ES"/>
+        </w:rPr>
+      </w:pPr>
+      <w:r>
+        <w:drawing>
+          <wp:inline wp14:editId="1377B26F" wp14:anchorId="1A07F4EC">
+            <wp:extent cx="5391152" cy="2647950"/>
+            <wp:effectExtent l="0" t="0" r="0" b="0"/>
+            <wp:docPr id="515889331" name="" title=""/>
+            <wp:cNvGraphicFramePr>
+              <a:graphicFrameLocks noChangeAspect="1"/>
+            </wp:cNvGraphicFramePr>
+            <a:graphic>
+              <a:graphicData uri="http://schemas.openxmlformats.org/drawingml/2006/picture">
+                <pic:pic>
+                  <pic:nvPicPr>
+                    <pic:cNvPr id="0" name=""/>
+                    <pic:cNvPicPr/>
+                  </pic:nvPicPr>
+                  <pic:blipFill>
+                    <a:blip r:embed="R27a461c4c4524332">
+                      <a:extLst>
+                        <a:ext xmlns:a="http://schemas.openxmlformats.org/drawingml/2006/main" uri="{28A0092B-C50C-407E-A947-70E740481C1C}">
+                          <a14:useLocalDpi val="0"/>
+                        </a:ext>
+                      </a:extLst>
+                    </a:blip>
+                    <a:stretch>
+                      <a:fillRect/>
+                    </a:stretch>
+                  </pic:blipFill>
+                  <pic:spPr>
+                    <a:xfrm>
+                      <a:off x="0" y="0"/>
+                      <a:ext cx="5391152" cy="2647950"/>
+                    </a:xfrm>
+                    <a:prstGeom prst="rect">
+                      <a:avLst/>
+                    </a:prstGeom>
+                  </pic:spPr>
+                </pic:pic>
+              </a:graphicData>
+            </a:graphic>
+          </wp:inline>
+        </w:drawing>
+      </w:r>
+      <w:r>
+        <w:rPr>
+          <w:rFonts w:ascii="Aptos" w:hAnsi="Aptos" w:eastAsia="Aptos" w:cs="Aptos"/>
+          <w:b w:val="0"/>
+          <w:bCs w:val="0"/>
+          <w:i w:val="0"/>
+          <w:iCs w:val="0"/>
+          <w:caps w:val="0"/>
+          <w:smallCaps w:val="0"/>
+          <w:noProof w:val="0"/>
+          <w:color w:val="FFFFFF" w:themeColor="background1" w:themeTint="FF" w:themeShade="FF"/>
+          <w:sz w:val="24"/>
+          <w:szCs w:val="24"/>
+          <w:lang w:val="es-ES"/>
+        </w:rPr>
+        <w:t>Verificación de que no se ha insertado-</w:t>
+      </w:r>
+    </w:p>
+    <w:p>
+      <w:pPr>
+        <w:jc w:val="both"/>
+        <w:rPr>
+          <w:rFonts w:ascii="Aptos" w:hAnsi="Aptos" w:eastAsia="Aptos" w:cs="Aptos"/>
+          <w:b w:val="0"/>
+          <w:bCs w:val="0"/>
+          <w:i w:val="0"/>
+          <w:iCs w:val="0"/>
+          <w:caps w:val="0"/>
+          <w:smallCaps w:val="0"/>
+          <w:noProof w:val="0"/>
+          <w:color w:val="FFFFFF" w:themeColor="background1" w:themeTint="FF" w:themeShade="FF"/>
+          <w:sz w:val="24"/>
+          <w:szCs w:val="24"/>
+          <w:lang w:val="es-ES"/>
+        </w:rPr>
+      </w:pPr>
+      <w:r>
+        <w:drawing>
+          <wp:inline wp14:editId="0F7F4A56" wp14:anchorId="62AC6481">
+            <wp:extent cx="5391152" cy="2266950"/>
+            <wp:effectExtent l="0" t="0" r="0" b="0"/>
+            <wp:docPr id="122163786" name="" title=""/>
+            <wp:cNvGraphicFramePr>
+              <a:graphicFrameLocks noChangeAspect="1"/>
+            </wp:cNvGraphicFramePr>
+            <a:graphic>
+              <a:graphicData uri="http://schemas.openxmlformats.org/drawingml/2006/picture">
+                <pic:pic>
+                  <pic:nvPicPr>
+                    <pic:cNvPr id="0" name=""/>
+                    <pic:cNvPicPr/>
+                  </pic:nvPicPr>
+                  <pic:blipFill>
+                    <a:blip r:embed="Rc43643fc56bf4a3d">
+                      <a:extLst>
+                        <a:ext xmlns:a="http://schemas.openxmlformats.org/drawingml/2006/main" uri="{28A0092B-C50C-407E-A947-70E740481C1C}">
+                          <a14:useLocalDpi val="0"/>
+                        </a:ext>
+                      </a:extLst>
+                    </a:blip>
+                    <a:stretch>
+                      <a:fillRect/>
+                    </a:stretch>
+                  </pic:blipFill>
+                  <pic:spPr>
+                    <a:xfrm>
+                      <a:off x="0" y="0"/>
+                      <a:ext cx="5391152" cy="2266950"/>
+                    </a:xfrm>
+                    <a:prstGeom prst="rect">
+                      <a:avLst/>
+                    </a:prstGeom>
+                  </pic:spPr>
+                </pic:pic>
+              </a:graphicData>
+            </a:graphic>
+          </wp:inline>
+        </w:drawing>
+      </w:r>
+    </w:p>
+    <w:p>
+      <w:pPr>
+        <w:jc w:val="both"/>
+        <w:rPr>
+          <w:rFonts w:ascii="Aptos" w:hAnsi="Aptos" w:eastAsia="Aptos" w:cs="Aptos"/>
+          <w:b w:val="0"/>
+          <w:bCs w:val="0"/>
+          <w:i w:val="0"/>
+          <w:iCs w:val="0"/>
+          <w:caps w:val="0"/>
+          <w:smallCaps w:val="0"/>
+          <w:noProof w:val="0"/>
+          <w:color w:val="FFFFFF" w:themeColor="background1" w:themeTint="FF" w:themeShade="FF"/>
+          <w:sz w:val="24"/>
+          <w:szCs w:val="24"/>
+          <w:lang w:val="es-ES"/>
+        </w:rPr>
+      </w:pPr>
+    </w:p>
+    <w:p>
+      <w:pPr>
+        <w:jc w:val="both"/>
+        <w:rPr>
+          <w:rFonts w:ascii="Aptos" w:hAnsi="Aptos" w:eastAsia="Aptos" w:cs="Aptos"/>
+          <w:b w:val="0"/>
+          <w:bCs w:val="0"/>
+          <w:i w:val="0"/>
+          <w:iCs w:val="0"/>
+          <w:caps w:val="0"/>
+          <w:smallCaps w:val="0"/>
+          <w:noProof w:val="0"/>
+          <w:color w:val="FFFFFF" w:themeColor="background1" w:themeTint="FF" w:themeShade="FF"/>
+          <w:sz w:val="24"/>
+          <w:szCs w:val="24"/>
+          <w:lang w:val="es-ES"/>
+        </w:rPr>
+      </w:pPr>
+    </w:p>
+    <w:p>
+      <w:pPr>
+        <w:jc w:val="both"/>
+        <w:rPr>
+          <w:rFonts w:ascii="Aptos" w:hAnsi="Aptos" w:eastAsia="Aptos" w:cs="Aptos"/>
+          <w:b w:val="0"/>
+          <w:bCs w:val="0"/>
+          <w:i w:val="0"/>
+          <w:iCs w:val="0"/>
+          <w:caps w:val="0"/>
+          <w:smallCaps w:val="0"/>
+          <w:noProof w:val="0"/>
+          <w:color w:val="FFFFFF" w:themeColor="background1" w:themeTint="FF" w:themeShade="FF"/>
+          <w:sz w:val="24"/>
+          <w:szCs w:val="24"/>
+          <w:lang w:val="es-ES"/>
+        </w:rPr>
+      </w:pPr>
+    </w:p>
+    <w:p>
+      <w:pPr>
+        <w:jc w:val="center"/>
+        <w:rPr>
+          <w:rFonts w:ascii="Aptos" w:hAnsi="Aptos" w:eastAsia="Aptos" w:cs="Aptos"/>
+          <w:b w:val="0"/>
+          <w:bCs w:val="0"/>
+          <w:i w:val="0"/>
+          <w:iCs w:val="0"/>
+          <w:caps w:val="0"/>
+          <w:smallCaps w:val="0"/>
+          <w:noProof w:val="0"/>
+          <w:color w:val="FFFFFF" w:themeColor="background1" w:themeTint="FF" w:themeShade="FF"/>
           <w:sz w:val="48"/>
           <w:szCs w:val="48"/>
-        </w:rPr>
-        <w:t>3</w:t>
-      </w:r>
-    </w:p>
-    <w:p>
-      <w:pPr>
-        <w:jc w:val="both"/>
-        <w:rPr>
-          <w:sz w:val="36"/>
-          <w:szCs w:val="36"/>
-        </w:rPr>
-      </w:pPr>
-      <w:r>
-        <w:rPr>
-          <w:sz w:val="36"/>
-          <w:szCs w:val="36"/>
-        </w:rPr>
-        <w:t>Descripción:</w:t>
-      </w:r>
-    </w:p>
-    <w:p>
-      <w:pPr>
-        <w:jc w:val="both"/>
-      </w:pPr>
-    </w:p>
-    <w:p>
-      <w:pPr>
-        <w:jc w:val="both"/>
-      </w:pPr>
-    </w:p>
-    <w:p>
-      <w:pPr>
-        <w:jc w:val="both"/>
-        <w:rPr>
-          <w:sz w:val="36"/>
-          <w:szCs w:val="36"/>
-        </w:rPr>
-      </w:pPr>
-      <w:r>
-        <w:rPr>
-          <w:sz w:val="36"/>
-          <w:szCs w:val="36"/>
-        </w:rPr>
-        <w:t>Ejemplos (Capturas):</w:t>
-      </w:r>
-    </w:p>
-    <w:p>
-      <w:pPr>
-        <w:jc w:val="both"/>
-      </w:pPr>
-    </w:p>
-    <w:p>
-      <w:pPr>
-        <w:jc w:val="center"/>
-        <w:rPr>
+          <w:lang w:val="es-ES"/>
+        </w:rPr>
+      </w:pPr>
+      <w:r>
+        <w:rPr>
+          <w:rFonts w:ascii="Aptos" w:hAnsi="Aptos" w:eastAsia="Aptos" w:cs="Aptos"/>
+          <w:b w:val="0"/>
+          <w:bCs w:val="0"/>
+          <w:i w:val="0"/>
+          <w:iCs w:val="0"/>
+          <w:caps w:val="0"/>
+          <w:smallCaps w:val="0"/>
+          <w:noProof w:val="0"/>
+          <w:color w:val="FFFFFF" w:themeColor="background1" w:themeTint="FF" w:themeShade="FF"/>
           <w:sz w:val="48"/>
           <w:szCs w:val="48"/>
-        </w:rPr>
-      </w:pPr>
-      <w:r>
-        <w:rPr>
-          <w:sz w:val="48"/>
-          <w:szCs w:val="48"/>
-        </w:rPr>
-        <w:t xml:space="preserve">Ejercicio </w:t>
-      </w:r>
-      <w:r>
-        <w:rPr>
-          <w:sz w:val="48"/>
-          <w:szCs w:val="48"/>
-        </w:rPr>
-        <w:t>4</w:t>
-      </w:r>
-    </w:p>
-    <w:p>
-      <w:pPr>
-        <w:jc w:val="both"/>
-        <w:rPr>
-          <w:sz w:val="36"/>
-          <w:szCs w:val="36"/>
-        </w:rPr>
-      </w:pPr>
-      <w:r>
-        <w:rPr>
-          <w:sz w:val="36"/>
-          <w:szCs w:val="36"/>
-        </w:rPr>
-        <w:t>Descripción:</w:t>
-      </w:r>
-    </w:p>
-    <w:p>
-      <w:pPr>
-        <w:jc w:val="both"/>
-      </w:pPr>
-    </w:p>
-    <w:p>
-      <w:pPr>
-        <w:jc w:val="both"/>
-      </w:pPr>
-    </w:p>
-    <w:p>
-      <w:pPr>
-        <w:jc w:val="both"/>
-        <w:rPr>
-          <w:sz w:val="36"/>
-          <w:szCs w:val="36"/>
-        </w:rPr>
-      </w:pPr>
-      <w:r>
-        <w:rPr>
-          <w:sz w:val="36"/>
-          <w:szCs w:val="36"/>
+          <w:lang w:val="es-ES"/>
+        </w:rPr>
+        <w:t>Ejercicio 4</w:t>
+      </w:r>
+    </w:p>
+    <w:p>
+      <w:pPr>
+        <w:jc w:val="both"/>
+        <w:rPr>
+          <w:rFonts w:ascii="Aptos" w:hAnsi="Aptos" w:eastAsia="Aptos" w:cs="Aptos"/>
+          <w:b w:val="0"/>
+          <w:bCs w:val="0"/>
+          <w:i w:val="0"/>
+          <w:iCs w:val="0"/>
+          <w:caps w:val="0"/>
+          <w:smallCaps w:val="0"/>
+          <w:noProof w:val="0"/>
+          <w:color w:val="FFFFFF" w:themeColor="background1" w:themeTint="FF" w:themeShade="FF"/>
+          <w:sz w:val="36"/>
+          <w:szCs w:val="36"/>
+          <w:lang w:val="es-ES"/>
+        </w:rPr>
+      </w:pPr>
+      <w:r>
+        <w:rPr>
+          <w:rFonts w:ascii="Aptos" w:hAnsi="Aptos" w:eastAsia="Aptos" w:cs="Aptos"/>
+          <w:b w:val="0"/>
+          <w:bCs w:val="0"/>
+          <w:i w:val="0"/>
+          <w:iCs w:val="0"/>
+          <w:caps w:val="0"/>
+          <w:smallCaps w:val="0"/>
+          <w:noProof w:val="0"/>
+          <w:color w:val="FFFFFF" w:themeColor="background1" w:themeTint="FF" w:themeShade="FF"/>
+          <w:sz w:val="36"/>
+          <w:szCs w:val="36"/>
+          <w:lang w:val="es-ES"/>
+        </w:rPr>
+        <w:t>Descripción: Para realizar este procedimiento se le introducen dos fechas y en base a un SELECT que se junta con la tabla lugar como lo y ld (lugar origen, lugar destino), usando un left join con embarcar debido a que estas tablas pueden tener datos no directamente relacionados y por último se filtra todo con un where para que los datos seleccionados sean los que están entre las fechas anteriormente introducidas</w:t>
+      </w:r>
+    </w:p>
+    <w:p>
+      <w:pPr>
+        <w:jc w:val="both"/>
+        <w:rPr>
+          <w:rFonts w:ascii="Aptos" w:hAnsi="Aptos" w:eastAsia="Aptos" w:cs="Aptos"/>
+          <w:b w:val="0"/>
+          <w:bCs w:val="0"/>
+          <w:i w:val="0"/>
+          <w:iCs w:val="0"/>
+          <w:caps w:val="0"/>
+          <w:smallCaps w:val="0"/>
+          <w:noProof w:val="0"/>
+          <w:color w:val="FFFFFF" w:themeColor="background1" w:themeTint="FF" w:themeShade="FF"/>
+          <w:sz w:val="24"/>
+          <w:szCs w:val="24"/>
+          <w:lang w:val="es-ES"/>
+        </w:rPr>
+      </w:pPr>
+    </w:p>
+    <w:p>
+      <w:pPr>
+        <w:jc w:val="both"/>
+        <w:rPr>
+          <w:rFonts w:ascii="Aptos" w:hAnsi="Aptos" w:eastAsia="Aptos" w:cs="Aptos"/>
+          <w:b w:val="0"/>
+          <w:bCs w:val="0"/>
+          <w:i w:val="0"/>
+          <w:iCs w:val="0"/>
+          <w:caps w:val="0"/>
+          <w:smallCaps w:val="0"/>
+          <w:noProof w:val="0"/>
+          <w:color w:val="FFFFFF" w:themeColor="background1" w:themeTint="FF" w:themeShade="FF"/>
+          <w:sz w:val="24"/>
+          <w:szCs w:val="24"/>
+          <w:lang w:val="es-ES"/>
+        </w:rPr>
+      </w:pPr>
+    </w:p>
+    <w:p>
+      <w:pPr>
+        <w:jc w:val="both"/>
+        <w:rPr>
+          <w:rFonts w:ascii="Aptos" w:hAnsi="Aptos" w:eastAsia="Aptos" w:cs="Aptos"/>
+          <w:b w:val="0"/>
+          <w:bCs w:val="0"/>
+          <w:i w:val="0"/>
+          <w:iCs w:val="0"/>
+          <w:caps w:val="0"/>
+          <w:smallCaps w:val="0"/>
+          <w:noProof w:val="0"/>
+          <w:color w:val="FFFFFF" w:themeColor="background1" w:themeTint="FF" w:themeShade="FF"/>
+          <w:sz w:val="36"/>
+          <w:szCs w:val="36"/>
+          <w:lang w:val="es-ES"/>
+        </w:rPr>
+      </w:pPr>
+      <w:r>
+        <w:rPr>
+          <w:rFonts w:ascii="Aptos" w:hAnsi="Aptos" w:eastAsia="Aptos" w:cs="Aptos"/>
+          <w:b w:val="0"/>
+          <w:bCs w:val="0"/>
+          <w:i w:val="0"/>
+          <w:iCs w:val="0"/>
+          <w:caps w:val="0"/>
+          <w:smallCaps w:val="0"/>
+          <w:noProof w:val="0"/>
+          <w:color w:val="FFFFFF" w:themeColor="background1" w:themeTint="FF" w:themeShade="FF"/>
+          <w:sz w:val="36"/>
+          <w:szCs w:val="36"/>
+          <w:lang w:val="es-ES"/>
         </w:rPr>
         <w:t>Ejemplos (Capturas):</w:t>
       </w:r>
+    </w:p>
+    <w:p>
+      <w:pPr>
+        <w:jc w:val="both"/>
+        <w:rPr>
+          <w:rFonts w:ascii="Aptos" w:hAnsi="Aptos" w:eastAsia="Aptos" w:cs="Aptos"/>
+          <w:b w:val="0"/>
+          <w:bCs w:val="0"/>
+          <w:i w:val="0"/>
+          <w:iCs w:val="0"/>
+          <w:caps w:val="0"/>
+          <w:smallCaps w:val="0"/>
+          <w:noProof w:val="0"/>
+          <w:color w:val="FFFFFF" w:themeColor="background1" w:themeTint="FF" w:themeShade="FF"/>
+          <w:sz w:val="24"/>
+          <w:szCs w:val="24"/>
+          <w:lang w:val="es-ES"/>
+        </w:rPr>
+      </w:pPr>
+      <w:r>
+        <w:rPr>
+          <w:rFonts w:ascii="Aptos" w:hAnsi="Aptos" w:eastAsia="Aptos" w:cs="Aptos"/>
+          <w:b w:val="0"/>
+          <w:bCs w:val="0"/>
+          <w:i w:val="0"/>
+          <w:iCs w:val="0"/>
+          <w:caps w:val="0"/>
+          <w:smallCaps w:val="0"/>
+          <w:noProof w:val="0"/>
+          <w:color w:val="FFFFFF" w:themeColor="background1" w:themeTint="FF" w:themeShade="FF"/>
+          <w:sz w:val="24"/>
+          <w:szCs w:val="24"/>
+          <w:lang w:val="es-ES"/>
+        </w:rPr>
+        <w:t>Ejemplo 1 – con un valor correcto se inserta sin ningún tipo de problema</w:t>
+      </w:r>
+    </w:p>
+    <w:p>
+      <w:pPr>
+        <w:jc w:val="both"/>
+        <w:rPr>
+          <w:rFonts w:ascii="Aptos" w:hAnsi="Aptos" w:eastAsia="Aptos" w:cs="Aptos"/>
+          <w:b w:val="0"/>
+          <w:bCs w:val="0"/>
+          <w:i w:val="0"/>
+          <w:iCs w:val="0"/>
+          <w:caps w:val="0"/>
+          <w:smallCaps w:val="0"/>
+          <w:noProof w:val="0"/>
+          <w:color w:val="FFFFFF" w:themeColor="background1" w:themeTint="FF" w:themeShade="FF"/>
+          <w:sz w:val="24"/>
+          <w:szCs w:val="24"/>
+          <w:lang w:val="es-ES"/>
+        </w:rPr>
+      </w:pPr>
+      <w:r>
+        <w:drawing>
+          <wp:inline wp14:editId="6EDC7E4D" wp14:anchorId="789D9E66">
+            <wp:extent cx="5391152" cy="2647950"/>
+            <wp:effectExtent l="0" t="0" r="0" b="0"/>
+            <wp:docPr id="504276732" name="" title=""/>
+            <wp:cNvGraphicFramePr>
+              <a:graphicFrameLocks noChangeAspect="1"/>
+            </wp:cNvGraphicFramePr>
+            <a:graphic>
+              <a:graphicData uri="http://schemas.openxmlformats.org/drawingml/2006/picture">
+                <pic:pic>
+                  <pic:nvPicPr>
+                    <pic:cNvPr id="0" name=""/>
+                    <pic:cNvPicPr/>
+                  </pic:nvPicPr>
+                  <pic:blipFill>
+                    <a:blip r:embed="Ra0764b41dc1f4f0d">
+                      <a:extLst>
+                        <a:ext xmlns:a="http://schemas.openxmlformats.org/drawingml/2006/main" uri="{28A0092B-C50C-407E-A947-70E740481C1C}">
+                          <a14:useLocalDpi val="0"/>
+                        </a:ext>
+                      </a:extLst>
+                    </a:blip>
+                    <a:stretch>
+                      <a:fillRect/>
+                    </a:stretch>
+                  </pic:blipFill>
+                  <pic:spPr>
+                    <a:xfrm>
+                      <a:off x="0" y="0"/>
+                      <a:ext cx="5391152" cy="2647950"/>
+                    </a:xfrm>
+                    <a:prstGeom prst="rect">
+                      <a:avLst/>
+                    </a:prstGeom>
+                  </pic:spPr>
+                </pic:pic>
+              </a:graphicData>
+            </a:graphic>
+          </wp:inline>
+        </w:drawing>
+      </w:r>
+      <w:r>
+        <w:rPr>
+          <w:rFonts w:ascii="Aptos" w:hAnsi="Aptos" w:eastAsia="Aptos" w:cs="Aptos"/>
+          <w:b w:val="0"/>
+          <w:bCs w:val="0"/>
+          <w:i w:val="0"/>
+          <w:iCs w:val="0"/>
+          <w:caps w:val="0"/>
+          <w:smallCaps w:val="0"/>
+          <w:noProof w:val="0"/>
+          <w:color w:val="FFFFFF" w:themeColor="background1" w:themeTint="FF" w:themeShade="FF"/>
+          <w:sz w:val="24"/>
+          <w:szCs w:val="24"/>
+          <w:lang w:val="es-ES"/>
+        </w:rPr>
+        <w:t>Verificación de que se han seleccionado las columnas correctas-</w:t>
+      </w:r>
+    </w:p>
+    <w:p>
+      <w:pPr>
+        <w:jc w:val="both"/>
+        <w:rPr>
+          <w:rFonts w:ascii="Aptos" w:hAnsi="Aptos" w:eastAsia="Aptos" w:cs="Aptos"/>
+          <w:b w:val="0"/>
+          <w:bCs w:val="0"/>
+          <w:i w:val="0"/>
+          <w:iCs w:val="0"/>
+          <w:caps w:val="0"/>
+          <w:smallCaps w:val="0"/>
+          <w:noProof w:val="0"/>
+          <w:color w:val="FFFFFF" w:themeColor="background1" w:themeTint="FF" w:themeShade="FF"/>
+          <w:sz w:val="24"/>
+          <w:szCs w:val="24"/>
+          <w:lang w:val="es-ES"/>
+        </w:rPr>
+      </w:pPr>
+      <w:r>
+        <w:drawing>
+          <wp:inline wp14:editId="368C7BE6" wp14:anchorId="1E2A3711">
+            <wp:extent cx="5391152" cy="2447925"/>
+            <wp:effectExtent l="0" t="0" r="0" b="0"/>
+            <wp:docPr id="65388435" name="" title=""/>
+            <wp:cNvGraphicFramePr>
+              <a:graphicFrameLocks noChangeAspect="1"/>
+            </wp:cNvGraphicFramePr>
+            <a:graphic>
+              <a:graphicData uri="http://schemas.openxmlformats.org/drawingml/2006/picture">
+                <pic:pic>
+                  <pic:nvPicPr>
+                    <pic:cNvPr id="0" name=""/>
+                    <pic:cNvPicPr/>
+                  </pic:nvPicPr>
+                  <pic:blipFill>
+                    <a:blip r:embed="Rf36a970307dc445e">
+                      <a:extLst>
+                        <a:ext xmlns:a="http://schemas.openxmlformats.org/drawingml/2006/main" uri="{28A0092B-C50C-407E-A947-70E740481C1C}">
+                          <a14:useLocalDpi val="0"/>
+                        </a:ext>
+                      </a:extLst>
+                    </a:blip>
+                    <a:stretch>
+                      <a:fillRect/>
+                    </a:stretch>
+                  </pic:blipFill>
+                  <pic:spPr>
+                    <a:xfrm>
+                      <a:off x="0" y="0"/>
+                      <a:ext cx="5391152" cy="2447925"/>
+                    </a:xfrm>
+                    <a:prstGeom prst="rect">
+                      <a:avLst/>
+                    </a:prstGeom>
+                  </pic:spPr>
+                </pic:pic>
+              </a:graphicData>
+            </a:graphic>
+          </wp:inline>
+        </w:drawing>
+      </w:r>
+    </w:p>
+    <w:p>
+      <w:pPr>
+        <w:jc w:val="both"/>
+        <w:rPr>
+          <w:sz w:val="36"/>
+          <w:szCs w:val="36"/>
+        </w:rPr>
+      </w:pPr>
     </w:p>
     <w:p>
       <w:pPr>
@@ -1723,7 +2485,7 @@
       </w:r>
     </w:p>
     <w:sectPr>
-      <w:pgSz w:w="11906" w:h="16838"/>
+      <w:pgSz w:w="11906" w:h="16838" w:orient="portrait"/>
       <w:pgMar w:top="1417" w:right="1701" w:bottom="1417" w:left="1701" w:header="708" w:footer="708" w:gutter="0"/>
       <w:cols w:space="708"/>
       <w:docGrid w:linePitch="360"/>
@@ -1737,7 +2499,7 @@
   <w:docDefaults>
     <w:rPrDefault>
       <w:rPr>
-        <w:rFonts w:asciiTheme="minorHAnsi" w:eastAsiaTheme="minorHAnsi" w:hAnsiTheme="minorHAnsi" w:cstheme="minorBidi"/>
+        <w:rFonts w:asciiTheme="minorHAnsi" w:hAnsiTheme="minorHAnsi" w:eastAsiaTheme="minorHAnsi" w:cstheme="minorBidi"/>
         <w:kern w:val="2"/>
         <w:sz w:val="24"/>
         <w:szCs w:val="24"/>
@@ -1754,14 +2516,14 @@
   <w:latentStyles w:defLockedState="0" w:defUIPriority="99" w:defSemiHidden="0" w:defUnhideWhenUsed="0" w:defQFormat="0" w:count="376">
     <w:lsdException w:name="Normal" w:uiPriority="0" w:qFormat="1"/>
     <w:lsdException w:name="heading 1" w:uiPriority="9" w:qFormat="1"/>
-    <w:lsdException w:name="heading 2" w:semiHidden="1" w:uiPriority="9" w:unhideWhenUsed="1" w:qFormat="1"/>
-    <w:lsdException w:name="heading 3" w:semiHidden="1" w:uiPriority="9" w:unhideWhenUsed="1" w:qFormat="1"/>
-    <w:lsdException w:name="heading 4" w:semiHidden="1" w:uiPriority="9" w:unhideWhenUsed="1" w:qFormat="1"/>
-    <w:lsdException w:name="heading 5" w:semiHidden="1" w:uiPriority="9" w:unhideWhenUsed="1" w:qFormat="1"/>
-    <w:lsdException w:name="heading 6" w:semiHidden="1" w:uiPriority="9" w:unhideWhenUsed="1" w:qFormat="1"/>
-    <w:lsdException w:name="heading 7" w:semiHidden="1" w:uiPriority="9" w:unhideWhenUsed="1" w:qFormat="1"/>
-    <w:lsdException w:name="heading 8" w:semiHidden="1" w:uiPriority="9" w:unhideWhenUsed="1" w:qFormat="1"/>
-    <w:lsdException w:name="heading 9" w:semiHidden="1" w:uiPriority="9" w:unhideWhenUsed="1" w:qFormat="1"/>
+    <w:lsdException w:name="heading 2" w:uiPriority="9" w:semiHidden="1" w:unhideWhenUsed="1" w:qFormat="1"/>
+    <w:lsdException w:name="heading 3" w:uiPriority="9" w:semiHidden="1" w:unhideWhenUsed="1" w:qFormat="1"/>
+    <w:lsdException w:name="heading 4" w:uiPriority="9" w:semiHidden="1" w:unhideWhenUsed="1" w:qFormat="1"/>
+    <w:lsdException w:name="heading 5" w:uiPriority="9" w:semiHidden="1" w:unhideWhenUsed="1" w:qFormat="1"/>
+    <w:lsdException w:name="heading 6" w:uiPriority="9" w:semiHidden="1" w:unhideWhenUsed="1" w:qFormat="1"/>
+    <w:lsdException w:name="heading 7" w:uiPriority="9" w:semiHidden="1" w:unhideWhenUsed="1" w:qFormat="1"/>
+    <w:lsdException w:name="heading 8" w:uiPriority="9" w:semiHidden="1" w:unhideWhenUsed="1" w:qFormat="1"/>
+    <w:lsdException w:name="heading 9" w:uiPriority="9" w:semiHidden="1" w:unhideWhenUsed="1" w:qFormat="1"/>
     <w:lsdException w:name="index 1" w:semiHidden="1" w:unhideWhenUsed="1"/>
     <w:lsdException w:name="index 2" w:semiHidden="1" w:unhideWhenUsed="1"/>
     <w:lsdException w:name="index 3" w:semiHidden="1" w:unhideWhenUsed="1"/>
@@ -1771,22 +2533,22 @@
     <w:lsdException w:name="index 7" w:semiHidden="1" w:unhideWhenUsed="1"/>
     <w:lsdException w:name="index 8" w:semiHidden="1" w:unhideWhenUsed="1"/>
     <w:lsdException w:name="index 9" w:semiHidden="1" w:unhideWhenUsed="1"/>
-    <w:lsdException w:name="toc 1" w:semiHidden="1" w:uiPriority="39" w:unhideWhenUsed="1"/>
-    <w:lsdException w:name="toc 2" w:semiHidden="1" w:uiPriority="39" w:unhideWhenUsed="1"/>
-    <w:lsdException w:name="toc 3" w:semiHidden="1" w:uiPriority="39" w:unhideWhenUsed="1"/>
-    <w:lsdException w:name="toc 4" w:semiHidden="1" w:uiPriority="39" w:unhideWhenUsed="1"/>
-    <w:lsdException w:name="toc 5" w:semiHidden="1" w:uiPriority="39" w:unhideWhenUsed="1"/>
-    <w:lsdException w:name="toc 6" w:semiHidden="1" w:uiPriority="39" w:unhideWhenUsed="1"/>
-    <w:lsdException w:name="toc 7" w:semiHidden="1" w:uiPriority="39" w:unhideWhenUsed="1"/>
-    <w:lsdException w:name="toc 8" w:semiHidden="1" w:uiPriority="39" w:unhideWhenUsed="1"/>
-    <w:lsdException w:name="toc 9" w:semiHidden="1" w:uiPriority="39" w:unhideWhenUsed="1"/>
+    <w:lsdException w:name="toc 1" w:uiPriority="39" w:semiHidden="1" w:unhideWhenUsed="1"/>
+    <w:lsdException w:name="toc 2" w:uiPriority="39" w:semiHidden="1" w:unhideWhenUsed="1"/>
+    <w:lsdException w:name="toc 3" w:uiPriority="39" w:semiHidden="1" w:unhideWhenUsed="1"/>
+    <w:lsdException w:name="toc 4" w:uiPriority="39" w:semiHidden="1" w:unhideWhenUsed="1"/>
+    <w:lsdException w:name="toc 5" w:uiPriority="39" w:semiHidden="1" w:unhideWhenUsed="1"/>
+    <w:lsdException w:name="toc 6" w:uiPriority="39" w:semiHidden="1" w:unhideWhenUsed="1"/>
+    <w:lsdException w:name="toc 7" w:uiPriority="39" w:semiHidden="1" w:unhideWhenUsed="1"/>
+    <w:lsdException w:name="toc 8" w:uiPriority="39" w:semiHidden="1" w:unhideWhenUsed="1"/>
+    <w:lsdException w:name="toc 9" w:uiPriority="39" w:semiHidden="1" w:unhideWhenUsed="1"/>
     <w:lsdException w:name="Normal Indent" w:semiHidden="1" w:unhideWhenUsed="1"/>
     <w:lsdException w:name="footnote text" w:semiHidden="1" w:unhideWhenUsed="1"/>
     <w:lsdException w:name="annotation text" w:semiHidden="1" w:unhideWhenUsed="1"/>
     <w:lsdException w:name="header" w:semiHidden="1" w:unhideWhenUsed="1"/>
     <w:lsdException w:name="footer" w:semiHidden="1" w:unhideWhenUsed="1"/>
     <w:lsdException w:name="index heading" w:semiHidden="1" w:unhideWhenUsed="1"/>
-    <w:lsdException w:name="caption" w:semiHidden="1" w:uiPriority="35" w:unhideWhenUsed="1" w:qFormat="1"/>
+    <w:lsdException w:name="caption" w:uiPriority="35" w:semiHidden="1" w:unhideWhenUsed="1" w:qFormat="1"/>
     <w:lsdException w:name="table of figures" w:semiHidden="1" w:unhideWhenUsed="1"/>
     <w:lsdException w:name="envelope address" w:semiHidden="1" w:unhideWhenUsed="1"/>
     <w:lsdException w:name="envelope return" w:semiHidden="1" w:unhideWhenUsed="1"/>
@@ -1817,7 +2579,7 @@
     <w:lsdException w:name="Title" w:uiPriority="10" w:qFormat="1"/>
     <w:lsdException w:name="Closing" w:semiHidden="1" w:unhideWhenUsed="1"/>
     <w:lsdException w:name="Signature" w:semiHidden="1" w:unhideWhenUsed="1"/>
-    <w:lsdException w:name="Default Paragraph Font" w:semiHidden="1" w:uiPriority="1" w:unhideWhenUsed="1"/>
+    <w:lsdException w:name="Default Paragraph Font" w:uiPriority="1" w:semiHidden="1" w:unhideWhenUsed="1"/>
     <w:lsdException w:name="Body Text" w:semiHidden="1" w:unhideWhenUsed="1"/>
     <w:lsdException w:name="Body Text Indent" w:semiHidden="1" w:unhideWhenUsed="1"/>
     <w:lsdException w:name="List Continue" w:semiHidden="1" w:unhideWhenUsed="1"/>
@@ -2017,8 +2779,8 @@
     <w:lsdException w:name="Subtle Reference" w:uiPriority="31" w:qFormat="1"/>
     <w:lsdException w:name="Intense Reference" w:uiPriority="32" w:qFormat="1"/>
     <w:lsdException w:name="Book Title" w:uiPriority="33" w:qFormat="1"/>
-    <w:lsdException w:name="Bibliography" w:semiHidden="1" w:uiPriority="37" w:unhideWhenUsed="1"/>
-    <w:lsdException w:name="TOC Heading" w:semiHidden="1" w:uiPriority="39" w:unhideWhenUsed="1" w:qFormat="1"/>
+    <w:lsdException w:name="Bibliography" w:uiPriority="37" w:semiHidden="1" w:unhideWhenUsed="1"/>
+    <w:lsdException w:name="TOC Heading" w:uiPriority="39" w:semiHidden="1" w:unhideWhenUsed="1" w:qFormat="1"/>
     <w:lsdException w:name="Plain Table 1" w:uiPriority="41"/>
     <w:lsdException w:name="Plain Table 2" w:uiPriority="42"/>
     <w:lsdException w:name="Plain Table 3" w:uiPriority="43"/>
@@ -2129,7 +2891,7 @@
     <w:lsdException w:name="Unresolved Mention" w:semiHidden="1" w:unhideWhenUsed="1"/>
     <w:lsdException w:name="Smart Link" w:semiHidden="1" w:unhideWhenUsed="1"/>
   </w:latentStyles>
-  <w:style w:type="paragraph" w:default="1" w:styleId="Normal">
+  <w:style w:type="paragraph" w:styleId="Normal" w:default="1">
     <w:name w:val="Normal"/>
     <w:qFormat/>
   </w:style>
@@ -2148,7 +2910,7 @@
       <w:outlineLvl w:val="0"/>
     </w:pPr>
     <w:rPr>
-      <w:rFonts w:asciiTheme="majorHAnsi" w:eastAsiaTheme="majorEastAsia" w:hAnsiTheme="majorHAnsi" w:cstheme="majorBidi"/>
+      <w:rFonts w:asciiTheme="majorHAnsi" w:hAnsiTheme="majorHAnsi" w:eastAsiaTheme="majorEastAsia" w:cstheme="majorBidi"/>
       <w:color w:val="0F4761" w:themeColor="accent1" w:themeShade="BF"/>
       <w:sz w:val="40"/>
       <w:szCs w:val="40"/>
@@ -2171,7 +2933,7 @@
       <w:outlineLvl w:val="1"/>
     </w:pPr>
     <w:rPr>
-      <w:rFonts w:asciiTheme="majorHAnsi" w:eastAsiaTheme="majorEastAsia" w:hAnsiTheme="majorHAnsi" w:cstheme="majorBidi"/>
+      <w:rFonts w:asciiTheme="majorHAnsi" w:hAnsiTheme="majorHAnsi" w:eastAsiaTheme="majorEastAsia" w:cstheme="majorBidi"/>
       <w:color w:val="0F4761" w:themeColor="accent1" w:themeShade="BF"/>
       <w:sz w:val="32"/>
       <w:szCs w:val="32"/>
@@ -2332,13 +3094,13 @@
       <w:color w:val="272727" w:themeColor="text1" w:themeTint="D8"/>
     </w:rPr>
   </w:style>
-  <w:style w:type="character" w:default="1" w:styleId="Fuentedeprrafopredeter">
+  <w:style w:type="character" w:styleId="Fuentedeprrafopredeter" w:default="1">
     <w:name w:val="Default Paragraph Font"/>
     <w:uiPriority w:val="1"/>
     <w:semiHidden/>
     <w:unhideWhenUsed/>
   </w:style>
-  <w:style w:type="table" w:default="1" w:styleId="Tablanormal">
+  <w:style w:type="table" w:styleId="Tablanormal" w:default="1">
     <w:name w:val="Normal Table"/>
     <w:uiPriority w:val="99"/>
     <w:semiHidden/>
@@ -2353,26 +3115,26 @@
       </w:tblCellMar>
     </w:tblPr>
   </w:style>
-  <w:style w:type="numbering" w:default="1" w:styleId="Sinlista">
+  <w:style w:type="numbering" w:styleId="Sinlista" w:default="1">
     <w:name w:val="No List"/>
     <w:uiPriority w:val="99"/>
     <w:semiHidden/>
     <w:unhideWhenUsed/>
   </w:style>
-  <w:style w:type="character" w:customStyle="1" w:styleId="Ttulo1Car">
+  <w:style w:type="character" w:styleId="Ttulo1Car" w:customStyle="1">
     <w:name w:val="Título 1 Car"/>
     <w:basedOn w:val="Fuentedeprrafopredeter"/>
     <w:link w:val="Ttulo1"/>
     <w:uiPriority w:val="9"/>
     <w:rsid w:val="00DA0FDA"/>
     <w:rPr>
-      <w:rFonts w:asciiTheme="majorHAnsi" w:eastAsiaTheme="majorEastAsia" w:hAnsiTheme="majorHAnsi" w:cstheme="majorBidi"/>
+      <w:rFonts w:asciiTheme="majorHAnsi" w:hAnsiTheme="majorHAnsi" w:eastAsiaTheme="majorEastAsia" w:cstheme="majorBidi"/>
       <w:color w:val="0F4761" w:themeColor="accent1" w:themeShade="BF"/>
       <w:sz w:val="40"/>
       <w:szCs w:val="40"/>
     </w:rPr>
   </w:style>
-  <w:style w:type="character" w:customStyle="1" w:styleId="Ttulo2Car">
+  <w:style w:type="character" w:styleId="Ttulo2Car" w:customStyle="1">
     <w:name w:val="Título 2 Car"/>
     <w:basedOn w:val="Fuentedeprrafopredeter"/>
     <w:link w:val="Ttulo2"/>
@@ -2380,13 +3142,13 @@
     <w:semiHidden/>
     <w:rsid w:val="00DA0FDA"/>
     <w:rPr>
-      <w:rFonts w:asciiTheme="majorHAnsi" w:eastAsiaTheme="majorEastAsia" w:hAnsiTheme="majorHAnsi" w:cstheme="majorBidi"/>
+      <w:rFonts w:asciiTheme="majorHAnsi" w:hAnsiTheme="majorHAnsi" w:eastAsiaTheme="majorEastAsia" w:cstheme="majorBidi"/>
       <w:color w:val="0F4761" w:themeColor="accent1" w:themeShade="BF"/>
       <w:sz w:val="32"/>
       <w:szCs w:val="32"/>
     </w:rPr>
   </w:style>
-  <w:style w:type="character" w:customStyle="1" w:styleId="Ttulo3Car">
+  <w:style w:type="character" w:styleId="Ttulo3Car" w:customStyle="1">
     <w:name w:val="Título 3 Car"/>
     <w:basedOn w:val="Fuentedeprrafopredeter"/>
     <w:link w:val="Ttulo3"/>
@@ -2400,7 +3162,7 @@
       <w:szCs w:val="28"/>
     </w:rPr>
   </w:style>
-  <w:style w:type="character" w:customStyle="1" w:styleId="Ttulo4Car">
+  <w:style w:type="character" w:styleId="Ttulo4Car" w:customStyle="1">
     <w:name w:val="Título 4 Car"/>
     <w:basedOn w:val="Fuentedeprrafopredeter"/>
     <w:link w:val="Ttulo4"/>
@@ -2414,7 +3176,7 @@
       <w:color w:val="0F4761" w:themeColor="accent1" w:themeShade="BF"/>
     </w:rPr>
   </w:style>
-  <w:style w:type="character" w:customStyle="1" w:styleId="Ttulo5Car">
+  <w:style w:type="character" w:styleId="Ttulo5Car" w:customStyle="1">
     <w:name w:val="Título 5 Car"/>
     <w:basedOn w:val="Fuentedeprrafopredeter"/>
     <w:link w:val="Ttulo5"/>
@@ -2426,7 +3188,7 @@
       <w:color w:val="0F4761" w:themeColor="accent1" w:themeShade="BF"/>
     </w:rPr>
   </w:style>
-  <w:style w:type="character" w:customStyle="1" w:styleId="Ttulo6Car">
+  <w:style w:type="character" w:styleId="Ttulo6Car" w:customStyle="1">
     <w:name w:val="Título 6 Car"/>
     <w:basedOn w:val="Fuentedeprrafopredeter"/>
     <w:link w:val="Ttulo6"/>
@@ -2440,7 +3202,7 @@
       <w:color w:val="595959" w:themeColor="text1" w:themeTint="A6"/>
     </w:rPr>
   </w:style>
-  <w:style w:type="character" w:customStyle="1" w:styleId="Ttulo7Car">
+  <w:style w:type="character" w:styleId="Ttulo7Car" w:customStyle="1">
     <w:name w:val="Título 7 Car"/>
     <w:basedOn w:val="Fuentedeprrafopredeter"/>
     <w:link w:val="Ttulo7"/>
@@ -2452,7 +3214,7 @@
       <w:color w:val="595959" w:themeColor="text1" w:themeTint="A6"/>
     </w:rPr>
   </w:style>
-  <w:style w:type="character" w:customStyle="1" w:styleId="Ttulo8Car">
+  <w:style w:type="character" w:styleId="Ttulo8Car" w:customStyle="1">
     <w:name w:val="Título 8 Car"/>
     <w:basedOn w:val="Fuentedeprrafopredeter"/>
     <w:link w:val="Ttulo8"/>
@@ -2466,7 +3228,7 @@
       <w:color w:val="272727" w:themeColor="text1" w:themeTint="D8"/>
     </w:rPr>
   </w:style>
-  <w:style w:type="character" w:customStyle="1" w:styleId="Ttulo9Car">
+  <w:style w:type="character" w:styleId="Ttulo9Car" w:customStyle="1">
     <w:name w:val="Título 9 Car"/>
     <w:basedOn w:val="Fuentedeprrafopredeter"/>
     <w:link w:val="Ttulo9"/>
@@ -2491,21 +3253,21 @@
       <w:contextualSpacing/>
     </w:pPr>
     <w:rPr>
-      <w:rFonts w:asciiTheme="majorHAnsi" w:eastAsiaTheme="majorEastAsia" w:hAnsiTheme="majorHAnsi" w:cstheme="majorBidi"/>
+      <w:rFonts w:asciiTheme="majorHAnsi" w:hAnsiTheme="majorHAnsi" w:eastAsiaTheme="majorEastAsia" w:cstheme="majorBidi"/>
       <w:spacing w:val="-10"/>
       <w:kern w:val="28"/>
       <w:sz w:val="56"/>
       <w:szCs w:val="56"/>
     </w:rPr>
   </w:style>
-  <w:style w:type="character" w:customStyle="1" w:styleId="TtuloCar">
+  <w:style w:type="character" w:styleId="TtuloCar" w:customStyle="1">
     <w:name w:val="Título Car"/>
     <w:basedOn w:val="Fuentedeprrafopredeter"/>
     <w:link w:val="Ttulo"/>
     <w:uiPriority w:val="10"/>
     <w:rsid w:val="00DA0FDA"/>
     <w:rPr>
-      <w:rFonts w:asciiTheme="majorHAnsi" w:eastAsiaTheme="majorEastAsia" w:hAnsiTheme="majorHAnsi" w:cstheme="majorBidi"/>
+      <w:rFonts w:asciiTheme="majorHAnsi" w:hAnsiTheme="majorHAnsi" w:eastAsiaTheme="majorEastAsia" w:cstheme="majorBidi"/>
       <w:spacing w:val="-10"/>
       <w:kern w:val="28"/>
       <w:sz w:val="56"/>
@@ -2533,7 +3295,7 @@
       <w:szCs w:val="28"/>
     </w:rPr>
   </w:style>
-  <w:style w:type="character" w:customStyle="1" w:styleId="SubttuloCar">
+  <w:style w:type="character" w:styleId="SubttuloCar" w:customStyle="1">
     <w:name w:val="Subtítulo Car"/>
     <w:basedOn w:val="Fuentedeprrafopredeter"/>
     <w:link w:val="Subttulo"/>
@@ -2565,7 +3327,7 @@
       <w:color w:val="404040" w:themeColor="text1" w:themeTint="BF"/>
     </w:rPr>
   </w:style>
-  <w:style w:type="character" w:customStyle="1" w:styleId="CitaCar">
+  <w:style w:type="character" w:styleId="CitaCar" w:customStyle="1">
     <w:name w:val="Cita Car"/>
     <w:basedOn w:val="Fuentedeprrafopredeter"/>
     <w:link w:val="Cita"/>
@@ -2610,8 +3372,8 @@
     <w:rsid w:val="00DA0FDA"/>
     <w:pPr>
       <w:pBdr>
-        <w:top w:val="single" w:sz="4" w:space="10" w:color="0F4761" w:themeColor="accent1" w:themeShade="BF"/>
-        <w:bottom w:val="single" w:sz="4" w:space="10" w:color="0F4761" w:themeColor="accent1" w:themeShade="BF"/>
+        <w:top w:val="single" w:color="0F4761" w:themeColor="accent1" w:themeShade="BF" w:sz="4" w:space="10"/>
+        <w:bottom w:val="single" w:color="0F4761" w:themeColor="accent1" w:themeShade="BF" w:sz="4" w:space="10"/>
       </w:pBdr>
       <w:spacing w:before="360" w:after="360"/>
       <w:ind w:left="864" w:right="864"/>
@@ -2623,7 +3385,7 @@
       <w:color w:val="0F4761" w:themeColor="accent1" w:themeShade="BF"/>
     </w:rPr>
   </w:style>
-  <w:style w:type="character" w:customStyle="1" w:styleId="CitadestacadaCar">
+  <w:style w:type="character" w:styleId="CitadestacadaCar" w:customStyle="1">
     <w:name w:val="Cita destacada Car"/>
     <w:basedOn w:val="Fuentedeprrafopredeter"/>
     <w:link w:val="Citadestacada"/>
@@ -2666,7 +3428,7 @@
       <w:szCs w:val="20"/>
     </w:rPr>
   </w:style>
-  <w:style w:type="character" w:customStyle="1" w:styleId="HTMLconformatoprevioCar">
+  <w:style w:type="character" w:styleId="HTMLconformatoprevioCar" w:customStyle="1">
     <w:name w:val="HTML con formato previo Car"/>
     <w:basedOn w:val="Fuentedeprrafopredeter"/>
     <w:link w:val="HTMLconformatoprevio"/>

</xml_diff>